<commit_message>
Termine bei nächsten Schritten eingefügt
</commit_message>
<xml_diff>
--- a/doc/00 Statusberichte/Statusbericht1.docx
+++ b/doc/00 Statusberichte/Statusbericht1.docx
@@ -1,10 +1,10 @@
 
 <file path=word/document.xml><?xml version="1.0" encoding="utf-8"?>
-<w:document xmlns:wpc="http://schemas.microsoft.com/office/word/2010/wordprocessingCanvas" xmlns:mc="http://schemas.openxmlformats.org/markup-compatibility/2006" xmlns:o="urn:schemas-microsoft-com:office:office" xmlns:r="http://schemas.openxmlformats.org/officeDocument/2006/relationships" xmlns:m="http://schemas.openxmlformats.org/officeDocument/2006/math" xmlns:v="urn:schemas-microsoft-com:vml" xmlns:wp14="http://schemas.microsoft.com/office/word/2010/wordprocessingDrawing" xmlns:wp="http://schemas.openxmlformats.org/drawingml/2006/wordprocessingDrawing" xmlns:w10="urn:schemas-microsoft-com:office:word" xmlns:w="http://schemas.openxmlformats.org/wordprocessingml/2006/main" xmlns:w14="http://schemas.microsoft.com/office/word/2010/wordml" xmlns:wpg="http://schemas.microsoft.com/office/word/2010/wordprocessingGroup" xmlns:wpi="http://schemas.microsoft.com/office/word/2010/wordprocessingInk" xmlns:wne="http://schemas.microsoft.com/office/word/2006/wordml" xmlns:wps="http://schemas.microsoft.com/office/word/2010/wordprocessingShape" mc:Ignorable="w14 wp14">
+<w:document xmlns:wpc="http://schemas.microsoft.com/office/word/2010/wordprocessingCanvas" xmlns:mc="http://schemas.openxmlformats.org/markup-compatibility/2006" xmlns:o="urn:schemas-microsoft-com:office:office" xmlns:r="http://schemas.openxmlformats.org/officeDocument/2006/relationships" xmlns:m="http://schemas.openxmlformats.org/officeDocument/2006/math" xmlns:v="urn:schemas-microsoft-com:vml" xmlns:wp14="http://schemas.microsoft.com/office/word/2010/wordprocessingDrawing" xmlns:wp="http://schemas.openxmlformats.org/drawingml/2006/wordprocessingDrawing" xmlns:w10="urn:schemas-microsoft-com:office:word" xmlns:w="http://schemas.openxmlformats.org/wordprocessingml/2006/main" xmlns:w14="http://schemas.microsoft.com/office/word/2010/wordml" xmlns:w15="http://schemas.microsoft.com/office/word/2012/wordml" xmlns:wpg="http://schemas.microsoft.com/office/word/2010/wordprocessingGroup" xmlns:wpi="http://schemas.microsoft.com/office/word/2010/wordprocessingInk" xmlns:wne="http://schemas.microsoft.com/office/word/2006/wordml" xmlns:wps="http://schemas.microsoft.com/office/word/2010/wordprocessingShape" mc:Ignorable="w14 w15 wp14">
   <w:body>
     <w:p>
       <w:pPr>
-        <w:pStyle w:val="Title"/>
+        <w:pStyle w:val="Titel"/>
         <w:rPr>
           <w:lang w:val="de-CH"/>
         </w:rPr>
@@ -18,7 +18,7 @@
     </w:p>
     <w:p>
       <w:pPr>
-        <w:pStyle w:val="Heading1"/>
+        <w:pStyle w:val="berschrift1"/>
         <w:rPr>
           <w:lang w:val="de-CH"/>
         </w:rPr>
@@ -143,7 +143,7 @@
     </w:p>
     <w:p>
       <w:pPr>
-        <w:pStyle w:val="Heading1"/>
+        <w:pStyle w:val="berschrift1"/>
         <w:rPr>
           <w:lang w:val="de-CH"/>
         </w:rPr>
@@ -206,7 +206,7 @@
                         <w:txbxContent>
                           <w:p>
                             <w:pPr>
-                              <w:pStyle w:val="Caption"/>
+                              <w:pStyle w:val="Beschriftung"/>
                               <w:rPr>
                                 <w:noProof/>
                                 <w:sz w:val="24"/>
@@ -216,27 +216,14 @@
                             <w:r>
                               <w:t xml:space="preserve">Abbildung </w:t>
                             </w:r>
-                            <w:r>
-                              <w:fldChar w:fldCharType="begin"/>
-                            </w:r>
-                            <w:r>
-                              <w:instrText xml:space="preserve"> SEQ Abbildung \* ARABIC </w:instrText>
-                            </w:r>
-                            <w:r>
-                              <w:fldChar w:fldCharType="separate"/>
-                            </w:r>
-                            <w:r>
-                              <w:rPr>
-                                <w:noProof/>
-                              </w:rPr>
-                              <w:t>1</w:t>
-                            </w:r>
-                            <w:r>
-                              <w:rPr>
-                                <w:noProof/>
-                              </w:rPr>
-                              <w:fldChar w:fldCharType="end"/>
-                            </w:r>
+                            <w:fldSimple w:instr=" SEQ Abbildung \* ARABIC ">
+                              <w:r>
+                                <w:rPr>
+                                  <w:noProof/>
+                                </w:rPr>
+                                <w:t>1</w:t>
+                              </w:r>
+                            </w:fldSimple>
                             <w:r>
                               <w:t xml:space="preserve"> Inkrementelles Softwaremodell</w:t>
                             </w:r>
@@ -255,7 +242,7 @@
               </wp:anchor>
             </w:drawing>
           </mc:Choice>
-          <mc:Fallback xmlns:w15="http://schemas.microsoft.com/office/word/2012/wordml">
+          <mc:Fallback>
             <w:pict>
               <v:shapetype w14:anchorId="5922F052" id="_x0000_t202" coordsize="21600,21600" o:spt="202" path="m,l,21600r21600,l21600,xe">
                 <v:stroke joinstyle="miter"/>
@@ -327,7 +314,7 @@
                     </pic:cNvPicPr>
                   </pic:nvPicPr>
                   <pic:blipFill>
-                    <a:blip r:embed="rId7">
+                    <a:blip r:embed="rId6">
                       <a:extLst>
                         <a:ext uri="{28A0092B-C50C-407E-A947-70E740481C1C}">
                           <a14:useLocalDpi xmlns:a14="http://schemas.microsoft.com/office/drawing/2010/main" val="0"/>
@@ -376,8 +363,6 @@
         </w:rPr>
         <w:t xml:space="preserve">vier </w:t>
       </w:r>
-      <w:bookmarkStart w:id="0" w:name="_GoBack"/>
-      <w:bookmarkEnd w:id="0"/>
       <w:r>
         <w:rPr>
           <w:lang w:val="de-CH"/>
@@ -558,7 +543,7 @@
     </w:p>
     <w:p>
       <w:pPr>
-        <w:pStyle w:val="Heading1"/>
+        <w:pStyle w:val="berschrift1"/>
         <w:rPr>
           <w:lang w:val="de-CH"/>
         </w:rPr>
@@ -573,7 +558,7 @@
     </w:p>
     <w:tbl>
       <w:tblPr>
-        <w:tblStyle w:val="TableGrid"/>
+        <w:tblStyle w:val="Tabellenraster"/>
         <w:tblW w:w="0" w:type="auto"/>
         <w:tblLook w:val="04A0" w:firstRow="1" w:lastRow="0" w:firstColumn="1" w:lastColumn="0" w:noHBand="0" w:noVBand="1"/>
       </w:tblPr>
@@ -907,7 +892,7 @@
     </w:tbl>
     <w:p>
       <w:pPr>
-        <w:pStyle w:val="Heading1"/>
+        <w:pStyle w:val="berschrift1"/>
         <w:rPr>
           <w:lang w:val="de-CH"/>
         </w:rPr>
@@ -921,13 +906,14 @@
     </w:p>
     <w:tbl>
       <w:tblPr>
-        <w:tblStyle w:val="TableGrid"/>
+        <w:tblStyle w:val="Tabellenraster"/>
         <w:tblW w:w="0" w:type="auto"/>
         <w:tblLook w:val="04A0" w:firstRow="1" w:lastRow="0" w:firstColumn="1" w:lastColumn="0" w:noHBand="0" w:noVBand="1"/>
       </w:tblPr>
       <w:tblGrid>
-        <w:gridCol w:w="2943"/>
-        <w:gridCol w:w="5771"/>
+        <w:gridCol w:w="2318"/>
+        <w:gridCol w:w="5020"/>
+        <w:gridCol w:w="1376"/>
       </w:tblGrid>
       <w:tr>
         <w:trPr>
@@ -936,7 +922,7 @@
         </w:trPr>
         <w:tc>
           <w:tcPr>
-            <w:tcW w:w="2943" w:type="dxa"/>
+            <w:tcW w:w="2318" w:type="dxa"/>
             <w:tcBorders>
               <w:bottom w:val="single" w:sz="4" w:space="0" w:color="auto"/>
             </w:tcBorders>
@@ -958,7 +944,7 @@
         </w:tc>
         <w:tc>
           <w:tcPr>
-            <w:tcW w:w="5771" w:type="dxa"/>
+            <w:tcW w:w="5020" w:type="dxa"/>
             <w:shd w:val="clear" w:color="auto" w:fill="E0E0E0"/>
           </w:tcPr>
           <w:p>
@@ -972,6 +958,27 @@
                 <w:lang w:val="de-CH"/>
               </w:rPr>
               <w:t>Beschreibung</w:t>
+            </w:r>
+            <w:bookmarkStart w:id="0" w:name="_GoBack"/>
+            <w:bookmarkEnd w:id="0"/>
+          </w:p>
+        </w:tc>
+        <w:tc>
+          <w:tcPr>
+            <w:tcW w:w="1376" w:type="dxa"/>
+            <w:shd w:val="clear" w:color="auto" w:fill="E0E0E0"/>
+          </w:tcPr>
+          <w:p>
+            <w:pPr>
+              <w:rPr>
+                <w:lang w:val="de-CH"/>
+              </w:rPr>
+            </w:pPr>
+            <w:r>
+              <w:rPr>
+                <w:lang w:val="de-CH"/>
+              </w:rPr>
+              <w:t>Termin</w:t>
             </w:r>
           </w:p>
         </w:tc>
@@ -982,7 +989,7 @@
         </w:trPr>
         <w:tc>
           <w:tcPr>
-            <w:tcW w:w="2943" w:type="dxa"/>
+            <w:tcW w:w="2318" w:type="dxa"/>
           </w:tcPr>
           <w:p>
             <w:pPr>
@@ -1000,7 +1007,7 @@
         </w:tc>
         <w:tc>
           <w:tcPr>
-            <w:tcW w:w="5771" w:type="dxa"/>
+            <w:tcW w:w="5020" w:type="dxa"/>
           </w:tcPr>
           <w:p>
             <w:pPr>
@@ -1013,6 +1020,24 @@
                 <w:lang w:val="de-CH"/>
               </w:rPr>
               <w:t>Fertigstellen des Projektstrukturplans, damit wir die Meilenstein- und Zeitplanung machen können.</w:t>
+            </w:r>
+          </w:p>
+        </w:tc>
+        <w:tc>
+          <w:tcPr>
+            <w:tcW w:w="1376" w:type="dxa"/>
+          </w:tcPr>
+          <w:p>
+            <w:pPr>
+              <w:rPr>
+                <w:lang w:val="de-CH"/>
+              </w:rPr>
+            </w:pPr>
+            <w:r>
+              <w:rPr>
+                <w:lang w:val="de-CH"/>
+              </w:rPr>
+              <w:t>13.10.2013</w:t>
             </w:r>
           </w:p>
         </w:tc>
@@ -1023,7 +1048,7 @@
         </w:trPr>
         <w:tc>
           <w:tcPr>
-            <w:tcW w:w="2943" w:type="dxa"/>
+            <w:tcW w:w="2318" w:type="dxa"/>
           </w:tcPr>
           <w:p>
             <w:pPr>
@@ -1041,7 +1066,7 @@
         </w:tc>
         <w:tc>
           <w:tcPr>
-            <w:tcW w:w="5771" w:type="dxa"/>
+            <w:tcW w:w="5020" w:type="dxa"/>
           </w:tcPr>
           <w:p>
             <w:pPr>
@@ -1054,6 +1079,24 @@
                 <w:lang w:val="de-CH"/>
               </w:rPr>
               <w:t>Erstellen des Zeitplans, damit wir auch die Zeitlichen Rahmenbedingungen jeder Phase kennen.</w:t>
+            </w:r>
+          </w:p>
+        </w:tc>
+        <w:tc>
+          <w:tcPr>
+            <w:tcW w:w="1376" w:type="dxa"/>
+          </w:tcPr>
+          <w:p>
+            <w:pPr>
+              <w:rPr>
+                <w:lang w:val="de-CH"/>
+              </w:rPr>
+            </w:pPr>
+            <w:r>
+              <w:rPr>
+                <w:lang w:val="de-CH"/>
+              </w:rPr>
+              <w:t>18.10.2013</w:t>
             </w:r>
           </w:p>
         </w:tc>
@@ -1061,7 +1104,7 @@
     </w:tbl>
     <w:p>
       <w:pPr>
-        <w:pStyle w:val="Heading1"/>
+        <w:pStyle w:val="berschrift1"/>
         <w:rPr>
           <w:lang w:val="de-CH"/>
         </w:rPr>
@@ -1075,7 +1118,7 @@
     </w:p>
     <w:tbl>
       <w:tblPr>
-        <w:tblStyle w:val="TableGrid"/>
+        <w:tblStyle w:val="Tabellenraster"/>
         <w:tblW w:w="0" w:type="auto"/>
         <w:tblLook w:val="04A0" w:firstRow="1" w:lastRow="0" w:firstColumn="1" w:lastColumn="0" w:noHBand="0" w:noVBand="1"/>
       </w:tblPr>
@@ -1385,7 +1428,7 @@
     </w:tbl>
     <w:p>
       <w:pPr>
-        <w:pStyle w:val="Heading1"/>
+        <w:pStyle w:val="berschrift1"/>
         <w:rPr>
           <w:lang w:val="de-CH"/>
         </w:rPr>
@@ -1400,7 +1443,7 @@
     </w:p>
     <w:p>
       <w:pPr>
-        <w:pStyle w:val="Heading2"/>
+        <w:pStyle w:val="berschrift2"/>
         <w:rPr>
           <w:lang w:val="de-CH"/>
         </w:rPr>
@@ -1414,7 +1457,7 @@
     </w:p>
     <w:tbl>
       <w:tblPr>
-        <w:tblStyle w:val="TableGrid"/>
+        <w:tblStyle w:val="Tabellenraster"/>
         <w:tblW w:w="0" w:type="auto"/>
         <w:tblLook w:val="04A0" w:firstRow="1" w:lastRow="0" w:firstColumn="1" w:lastColumn="0" w:noHBand="0" w:noVBand="1"/>
       </w:tblPr>
@@ -1673,7 +1716,7 @@
     </w:tbl>
     <w:p>
       <w:pPr>
-        <w:pStyle w:val="Heading2"/>
+        <w:pStyle w:val="berschrift2"/>
         <w:rPr>
           <w:lang w:val="de-CH"/>
         </w:rPr>
@@ -1687,7 +1730,7 @@
     </w:p>
     <w:tbl>
       <w:tblPr>
-        <w:tblStyle w:val="TableGrid"/>
+        <w:tblStyle w:val="Tabellenraster"/>
         <w:tblW w:w="0" w:type="auto"/>
         <w:tblLook w:val="04A0" w:firstRow="1" w:lastRow="0" w:firstColumn="1" w:lastColumn="0" w:noHBand="0" w:noVBand="1"/>
       </w:tblPr>
@@ -1946,7 +1989,7 @@
     </w:tbl>
     <w:p>
       <w:pPr>
-        <w:pStyle w:val="Heading2"/>
+        <w:pStyle w:val="berschrift2"/>
         <w:rPr>
           <w:lang w:val="de-CH"/>
         </w:rPr>
@@ -1960,7 +2003,7 @@
     </w:p>
     <w:tbl>
       <w:tblPr>
-        <w:tblStyle w:val="TableGrid"/>
+        <w:tblStyle w:val="Tabellenraster"/>
         <w:tblW w:w="0" w:type="auto"/>
         <w:tblLook w:val="04A0" w:firstRow="1" w:lastRow="0" w:firstColumn="1" w:lastColumn="0" w:noHBand="0" w:noVBand="1"/>
       </w:tblPr>
@@ -2219,7 +2262,7 @@
     </w:tbl>
     <w:p>
       <w:pPr>
-        <w:pStyle w:val="Heading2"/>
+        <w:pStyle w:val="berschrift2"/>
         <w:rPr>
           <w:lang w:val="de-CH"/>
         </w:rPr>
@@ -2234,7 +2277,7 @@
     </w:p>
     <w:tbl>
       <w:tblPr>
-        <w:tblStyle w:val="TableGrid"/>
+        <w:tblStyle w:val="Tabellenraster"/>
         <w:tblW w:w="0" w:type="auto"/>
         <w:tblLook w:val="04A0" w:firstRow="1" w:lastRow="0" w:firstColumn="1" w:lastColumn="0" w:noHBand="0" w:noVBand="1"/>
       </w:tblPr>
@@ -2499,8 +2542,8 @@
       </w:pPr>
     </w:p>
     <w:sectPr>
-      <w:footerReference w:type="even" r:id="rId8"/>
-      <w:footerReference w:type="default" r:id="rId9"/>
+      <w:footerReference w:type="even" r:id="rId7"/>
+      <w:footerReference w:type="default" r:id="rId8"/>
       <w:pgSz w:w="11900" w:h="16840"/>
       <w:pgMar w:top="1418" w:right="1701" w:bottom="1418" w:left="1701" w:header="709" w:footer="709" w:gutter="0"/>
       <w:cols w:space="708"/>
@@ -2511,7 +2554,7 @@
 </file>
 
 <file path=word/endnotes.xml><?xml version="1.0" encoding="utf-8"?>
-<w:endnotes xmlns:wpc="http://schemas.microsoft.com/office/word/2010/wordprocessingCanvas" xmlns:mc="http://schemas.openxmlformats.org/markup-compatibility/2006" xmlns:o="urn:schemas-microsoft-com:office:office" xmlns:r="http://schemas.openxmlformats.org/officeDocument/2006/relationships" xmlns:m="http://schemas.openxmlformats.org/officeDocument/2006/math" xmlns:v="urn:schemas-microsoft-com:vml" xmlns:wp14="http://schemas.microsoft.com/office/word/2010/wordprocessingDrawing" xmlns:wp="http://schemas.openxmlformats.org/drawingml/2006/wordprocessingDrawing" xmlns:w10="urn:schemas-microsoft-com:office:word" xmlns:w="http://schemas.openxmlformats.org/wordprocessingml/2006/main" xmlns:w14="http://schemas.microsoft.com/office/word/2010/wordml" xmlns:wpg="http://schemas.microsoft.com/office/word/2010/wordprocessingGroup" xmlns:wpi="http://schemas.microsoft.com/office/word/2010/wordprocessingInk" xmlns:wne="http://schemas.microsoft.com/office/word/2006/wordml" xmlns:wps="http://schemas.microsoft.com/office/word/2010/wordprocessingShape" mc:Ignorable="w14 wp14">
+<w:endnotes xmlns:wpc="http://schemas.microsoft.com/office/word/2010/wordprocessingCanvas" xmlns:mc="http://schemas.openxmlformats.org/markup-compatibility/2006" xmlns:o="urn:schemas-microsoft-com:office:office" xmlns:r="http://schemas.openxmlformats.org/officeDocument/2006/relationships" xmlns:m="http://schemas.openxmlformats.org/officeDocument/2006/math" xmlns:v="urn:schemas-microsoft-com:vml" xmlns:wp14="http://schemas.microsoft.com/office/word/2010/wordprocessingDrawing" xmlns:wp="http://schemas.openxmlformats.org/drawingml/2006/wordprocessingDrawing" xmlns:w10="urn:schemas-microsoft-com:office:word" xmlns:w="http://schemas.openxmlformats.org/wordprocessingml/2006/main" xmlns:w14="http://schemas.microsoft.com/office/word/2010/wordml" xmlns:w15="http://schemas.microsoft.com/office/word/2012/wordml" xmlns:wpg="http://schemas.microsoft.com/office/word/2010/wordprocessingGroup" xmlns:wpi="http://schemas.microsoft.com/office/word/2010/wordprocessingInk" xmlns:wne="http://schemas.microsoft.com/office/word/2006/wordml" xmlns:wps="http://schemas.microsoft.com/office/word/2010/wordprocessingShape" mc:Ignorable="w14 w15 wp14">
   <w:endnote w:type="separator" w:id="-1">
     <w:p>
       <w:pPr>
@@ -2536,37 +2579,37 @@
 </file>
 
 <file path=word/footer1.xml><?xml version="1.0" encoding="utf-8"?>
-<w:ftr xmlns:wpc="http://schemas.microsoft.com/office/word/2010/wordprocessingCanvas" xmlns:mc="http://schemas.openxmlformats.org/markup-compatibility/2006" xmlns:o="urn:schemas-microsoft-com:office:office" xmlns:r="http://schemas.openxmlformats.org/officeDocument/2006/relationships" xmlns:m="http://schemas.openxmlformats.org/officeDocument/2006/math" xmlns:v="urn:schemas-microsoft-com:vml" xmlns:wp14="http://schemas.microsoft.com/office/word/2010/wordprocessingDrawing" xmlns:wp="http://schemas.openxmlformats.org/drawingml/2006/wordprocessingDrawing" xmlns:w10="urn:schemas-microsoft-com:office:word" xmlns:w="http://schemas.openxmlformats.org/wordprocessingml/2006/main" xmlns:w14="http://schemas.microsoft.com/office/word/2010/wordml" xmlns:wpg="http://schemas.microsoft.com/office/word/2010/wordprocessingGroup" xmlns:wpi="http://schemas.microsoft.com/office/word/2010/wordprocessingInk" xmlns:wne="http://schemas.microsoft.com/office/word/2006/wordml" xmlns:wps="http://schemas.microsoft.com/office/word/2010/wordprocessingShape" mc:Ignorable="w14 wp14">
+<w:ftr xmlns:wpc="http://schemas.microsoft.com/office/word/2010/wordprocessingCanvas" xmlns:mc="http://schemas.openxmlformats.org/markup-compatibility/2006" xmlns:o="urn:schemas-microsoft-com:office:office" xmlns:r="http://schemas.openxmlformats.org/officeDocument/2006/relationships" xmlns:m="http://schemas.openxmlformats.org/officeDocument/2006/math" xmlns:v="urn:schemas-microsoft-com:vml" xmlns:wp14="http://schemas.microsoft.com/office/word/2010/wordprocessingDrawing" xmlns:wp="http://schemas.openxmlformats.org/drawingml/2006/wordprocessingDrawing" xmlns:w10="urn:schemas-microsoft-com:office:word" xmlns:w="http://schemas.openxmlformats.org/wordprocessingml/2006/main" xmlns:w14="http://schemas.microsoft.com/office/word/2010/wordml" xmlns:w15="http://schemas.microsoft.com/office/word/2012/wordml" xmlns:wpg="http://schemas.microsoft.com/office/word/2010/wordprocessingGroup" xmlns:wpi="http://schemas.microsoft.com/office/word/2010/wordprocessingInk" xmlns:wne="http://schemas.microsoft.com/office/word/2006/wordml" xmlns:wps="http://schemas.microsoft.com/office/word/2010/wordprocessingShape" mc:Ignorable="w14 w15 wp14">
   <w:p>
     <w:pPr>
-      <w:pStyle w:val="Footer"/>
+      <w:pStyle w:val="Fuzeile"/>
       <w:framePr w:wrap="around" w:vAnchor="text" w:hAnchor="margin" w:xAlign="right" w:y="1"/>
       <w:rPr>
-        <w:rStyle w:val="PageNumber"/>
+        <w:rStyle w:val="Seitenzahl"/>
       </w:rPr>
     </w:pPr>
     <w:r>
       <w:rPr>
-        <w:rStyle w:val="PageNumber"/>
+        <w:rStyle w:val="Seitenzahl"/>
       </w:rPr>
       <w:fldChar w:fldCharType="begin"/>
     </w:r>
     <w:r>
       <w:rPr>
-        <w:rStyle w:val="PageNumber"/>
+        <w:rStyle w:val="Seitenzahl"/>
       </w:rPr>
       <w:instrText xml:space="preserve">PAGE  </w:instrText>
     </w:r>
     <w:r>
       <w:rPr>
-        <w:rStyle w:val="PageNumber"/>
+        <w:rStyle w:val="Seitenzahl"/>
       </w:rPr>
       <w:fldChar w:fldCharType="end"/>
     </w:r>
   </w:p>
   <w:p>
     <w:pPr>
-      <w:pStyle w:val="Footer"/>
+      <w:pStyle w:val="Fuzeile"/>
       <w:ind w:right="360"/>
     </w:pPr>
   </w:p>
@@ -2574,90 +2617,90 @@
 </file>
 
 <file path=word/footer2.xml><?xml version="1.0" encoding="utf-8"?>
-<w:ftr xmlns:wpc="http://schemas.microsoft.com/office/word/2010/wordprocessingCanvas" xmlns:mc="http://schemas.openxmlformats.org/markup-compatibility/2006" xmlns:o="urn:schemas-microsoft-com:office:office" xmlns:r="http://schemas.openxmlformats.org/officeDocument/2006/relationships" xmlns:m="http://schemas.openxmlformats.org/officeDocument/2006/math" xmlns:v="urn:schemas-microsoft-com:vml" xmlns:wp14="http://schemas.microsoft.com/office/word/2010/wordprocessingDrawing" xmlns:wp="http://schemas.openxmlformats.org/drawingml/2006/wordprocessingDrawing" xmlns:w10="urn:schemas-microsoft-com:office:word" xmlns:w="http://schemas.openxmlformats.org/wordprocessingml/2006/main" xmlns:w14="http://schemas.microsoft.com/office/word/2010/wordml" xmlns:wpg="http://schemas.microsoft.com/office/word/2010/wordprocessingGroup" xmlns:wpi="http://schemas.microsoft.com/office/word/2010/wordprocessingInk" xmlns:wne="http://schemas.microsoft.com/office/word/2006/wordml" xmlns:wps="http://schemas.microsoft.com/office/word/2010/wordprocessingShape" mc:Ignorable="w14 wp14">
+<w:ftr xmlns:wpc="http://schemas.microsoft.com/office/word/2010/wordprocessingCanvas" xmlns:mc="http://schemas.openxmlformats.org/markup-compatibility/2006" xmlns:o="urn:schemas-microsoft-com:office:office" xmlns:r="http://schemas.openxmlformats.org/officeDocument/2006/relationships" xmlns:m="http://schemas.openxmlformats.org/officeDocument/2006/math" xmlns:v="urn:schemas-microsoft-com:vml" xmlns:wp14="http://schemas.microsoft.com/office/word/2010/wordprocessingDrawing" xmlns:wp="http://schemas.openxmlformats.org/drawingml/2006/wordprocessingDrawing" xmlns:w10="urn:schemas-microsoft-com:office:word" xmlns:w="http://schemas.openxmlformats.org/wordprocessingml/2006/main" xmlns:w14="http://schemas.microsoft.com/office/word/2010/wordml" xmlns:w15="http://schemas.microsoft.com/office/word/2012/wordml" xmlns:wpg="http://schemas.microsoft.com/office/word/2010/wordprocessingGroup" xmlns:wpi="http://schemas.microsoft.com/office/word/2010/wordprocessingInk" xmlns:wne="http://schemas.microsoft.com/office/word/2006/wordml" xmlns:wps="http://schemas.microsoft.com/office/word/2010/wordprocessingShape" mc:Ignorable="w14 w15 wp14">
   <w:p>
     <w:pPr>
-      <w:pStyle w:val="Footer"/>
+      <w:pStyle w:val="Fuzeile"/>
       <w:framePr w:wrap="around" w:vAnchor="text" w:hAnchor="margin" w:xAlign="right" w:y="1"/>
       <w:rPr>
-        <w:rStyle w:val="PageNumber"/>
+        <w:rStyle w:val="Seitenzahl"/>
         <w:color w:val="808080" w:themeColor="background1" w:themeShade="80"/>
       </w:rPr>
     </w:pPr>
     <w:r>
       <w:rPr>
-        <w:rStyle w:val="PageNumber"/>
+        <w:rStyle w:val="Seitenzahl"/>
         <w:color w:val="808080" w:themeColor="background1" w:themeShade="80"/>
       </w:rPr>
       <w:t xml:space="preserve">Seite </w:t>
     </w:r>
     <w:r>
       <w:rPr>
-        <w:rStyle w:val="PageNumber"/>
+        <w:rStyle w:val="Seitenzahl"/>
         <w:color w:val="808080" w:themeColor="background1" w:themeShade="80"/>
       </w:rPr>
       <w:fldChar w:fldCharType="begin"/>
     </w:r>
     <w:r>
       <w:rPr>
-        <w:rStyle w:val="PageNumber"/>
+        <w:rStyle w:val="Seitenzahl"/>
         <w:color w:val="808080" w:themeColor="background1" w:themeShade="80"/>
       </w:rPr>
       <w:instrText xml:space="preserve">PAGE  </w:instrText>
     </w:r>
     <w:r>
       <w:rPr>
-        <w:rStyle w:val="PageNumber"/>
+        <w:rStyle w:val="Seitenzahl"/>
         <w:color w:val="808080" w:themeColor="background1" w:themeShade="80"/>
       </w:rPr>
       <w:fldChar w:fldCharType="separate"/>
     </w:r>
     <w:r>
       <w:rPr>
-        <w:rStyle w:val="PageNumber"/>
+        <w:rStyle w:val="Seitenzahl"/>
         <w:noProof/>
         <w:color w:val="808080" w:themeColor="background1" w:themeShade="80"/>
       </w:rPr>
-      <w:t>3</w:t>
+      <w:t>1</w:t>
     </w:r>
     <w:r>
       <w:rPr>
-        <w:rStyle w:val="PageNumber"/>
+        <w:rStyle w:val="Seitenzahl"/>
         <w:color w:val="808080" w:themeColor="background1" w:themeShade="80"/>
       </w:rPr>
       <w:fldChar w:fldCharType="end"/>
     </w:r>
     <w:r>
       <w:rPr>
-        <w:rStyle w:val="PageNumber"/>
+        <w:rStyle w:val="Seitenzahl"/>
         <w:color w:val="808080" w:themeColor="background1" w:themeShade="80"/>
       </w:rPr>
       <w:t xml:space="preserve"> von </w:t>
     </w:r>
     <w:r>
       <w:rPr>
-        <w:rStyle w:val="PageNumber"/>
+        <w:rStyle w:val="Seitenzahl"/>
         <w:color w:val="808080" w:themeColor="background1" w:themeShade="80"/>
       </w:rPr>
       <w:fldChar w:fldCharType="begin"/>
     </w:r>
     <w:r>
       <w:rPr>
-        <w:rStyle w:val="PageNumber"/>
+        <w:rStyle w:val="Seitenzahl"/>
         <w:color w:val="808080" w:themeColor="background1" w:themeShade="80"/>
       </w:rPr>
       <w:instrText xml:space="preserve"> NUMPAGES  \* MERGEFORMAT </w:instrText>
     </w:r>
     <w:r>
       <w:rPr>
-        <w:rStyle w:val="PageNumber"/>
+        <w:rStyle w:val="Seitenzahl"/>
         <w:color w:val="808080" w:themeColor="background1" w:themeShade="80"/>
       </w:rPr>
       <w:fldChar w:fldCharType="separate"/>
     </w:r>
     <w:r>
       <w:rPr>
-        <w:rStyle w:val="PageNumber"/>
+        <w:rStyle w:val="Seitenzahl"/>
         <w:noProof/>
         <w:color w:val="808080" w:themeColor="background1" w:themeShade="80"/>
       </w:rPr>
@@ -2665,7 +2708,7 @@
     </w:r>
     <w:r>
       <w:rPr>
-        <w:rStyle w:val="PageNumber"/>
+        <w:rStyle w:val="Seitenzahl"/>
         <w:color w:val="808080" w:themeColor="background1" w:themeShade="80"/>
       </w:rPr>
       <w:fldChar w:fldCharType="end"/>
@@ -2673,7 +2716,7 @@
   </w:p>
   <w:p>
     <w:pPr>
-      <w:pStyle w:val="Footer"/>
+      <w:pStyle w:val="Fuzeile"/>
       <w:ind w:right="360"/>
       <w:rPr>
         <w:color w:val="808080" w:themeColor="background1" w:themeShade="80"/>
@@ -2690,7 +2733,7 @@
 </file>
 
 <file path=word/footnotes.xml><?xml version="1.0" encoding="utf-8"?>
-<w:footnotes xmlns:wpc="http://schemas.microsoft.com/office/word/2010/wordprocessingCanvas" xmlns:mc="http://schemas.openxmlformats.org/markup-compatibility/2006" xmlns:o="urn:schemas-microsoft-com:office:office" xmlns:r="http://schemas.openxmlformats.org/officeDocument/2006/relationships" xmlns:m="http://schemas.openxmlformats.org/officeDocument/2006/math" xmlns:v="urn:schemas-microsoft-com:vml" xmlns:wp14="http://schemas.microsoft.com/office/word/2010/wordprocessingDrawing" xmlns:wp="http://schemas.openxmlformats.org/drawingml/2006/wordprocessingDrawing" xmlns:w10="urn:schemas-microsoft-com:office:word" xmlns:w="http://schemas.openxmlformats.org/wordprocessingml/2006/main" xmlns:w14="http://schemas.microsoft.com/office/word/2010/wordml" xmlns:wpg="http://schemas.microsoft.com/office/word/2010/wordprocessingGroup" xmlns:wpi="http://schemas.microsoft.com/office/word/2010/wordprocessingInk" xmlns:wne="http://schemas.microsoft.com/office/word/2006/wordml" xmlns:wps="http://schemas.microsoft.com/office/word/2010/wordprocessingShape" mc:Ignorable="w14 wp14">
+<w:footnotes xmlns:wpc="http://schemas.microsoft.com/office/word/2010/wordprocessingCanvas" xmlns:mc="http://schemas.openxmlformats.org/markup-compatibility/2006" xmlns:o="urn:schemas-microsoft-com:office:office" xmlns:r="http://schemas.openxmlformats.org/officeDocument/2006/relationships" xmlns:m="http://schemas.openxmlformats.org/officeDocument/2006/math" xmlns:v="urn:schemas-microsoft-com:vml" xmlns:wp14="http://schemas.microsoft.com/office/word/2010/wordprocessingDrawing" xmlns:wp="http://schemas.openxmlformats.org/drawingml/2006/wordprocessingDrawing" xmlns:w10="urn:schemas-microsoft-com:office:word" xmlns:w="http://schemas.openxmlformats.org/wordprocessingml/2006/main" xmlns:w14="http://schemas.microsoft.com/office/word/2010/wordml" xmlns:w15="http://schemas.microsoft.com/office/word/2012/wordml" xmlns:wpg="http://schemas.microsoft.com/office/word/2010/wordprocessingGroup" xmlns:wpi="http://schemas.microsoft.com/office/word/2010/wordprocessingInk" xmlns:wne="http://schemas.microsoft.com/office/word/2006/wordml" xmlns:wps="http://schemas.microsoft.com/office/word/2010/wordprocessingShape" mc:Ignorable="w14 w15 wp14">
   <w:footnote w:type="separator" w:id="-1">
     <w:p>
       <w:pPr>
@@ -2715,7 +2758,7 @@
 </file>
 
 <file path=word/styles.xml><?xml version="1.0" encoding="utf-8"?>
-<w:styles xmlns:mc="http://schemas.openxmlformats.org/markup-compatibility/2006" xmlns:r="http://schemas.openxmlformats.org/officeDocument/2006/relationships" xmlns:w="http://schemas.openxmlformats.org/wordprocessingml/2006/main" xmlns:w14="http://schemas.microsoft.com/office/word/2010/wordml" mc:Ignorable="w14">
+<w:styles xmlns:mc="http://schemas.openxmlformats.org/markup-compatibility/2006" xmlns:r="http://schemas.openxmlformats.org/officeDocument/2006/relationships" xmlns:w="http://schemas.openxmlformats.org/wordprocessingml/2006/main" xmlns:w14="http://schemas.microsoft.com/office/word/2010/wordml" xmlns:w15="http://schemas.microsoft.com/office/word/2012/wordml" mc:Ignorable="w14 w15">
   <w:docDefaults>
     <w:rPrDefault>
       <w:rPr>
@@ -2727,146 +2770,380 @@
     </w:rPrDefault>
     <w:pPrDefault/>
   </w:docDefaults>
-  <w:latentStyles w:defLockedState="0" w:defUIPriority="99" w:defSemiHidden="1" w:defUnhideWhenUsed="1" w:defQFormat="0" w:count="267">
-    <w:lsdException w:name="Normal" w:semiHidden="0" w:uiPriority="0" w:unhideWhenUsed="0" w:qFormat="1"/>
-    <w:lsdException w:name="heading 1" w:semiHidden="0" w:uiPriority="9" w:unhideWhenUsed="0" w:qFormat="1"/>
-    <w:lsdException w:name="heading 2" w:uiPriority="9" w:qFormat="1"/>
-    <w:lsdException w:name="heading 3" w:uiPriority="9" w:qFormat="1"/>
-    <w:lsdException w:name="heading 4" w:uiPriority="9" w:qFormat="1"/>
-    <w:lsdException w:name="heading 5" w:uiPriority="9" w:qFormat="1"/>
-    <w:lsdException w:name="heading 6" w:uiPriority="9" w:qFormat="1"/>
-    <w:lsdException w:name="heading 7" w:uiPriority="9" w:qFormat="1"/>
-    <w:lsdException w:name="heading 8" w:uiPriority="9" w:qFormat="1"/>
-    <w:lsdException w:name="heading 9" w:uiPriority="9" w:qFormat="1"/>
-    <w:lsdException w:name="toc 1" w:uiPriority="39"/>
-    <w:lsdException w:name="toc 2" w:uiPriority="39"/>
-    <w:lsdException w:name="toc 3" w:uiPriority="39"/>
-    <w:lsdException w:name="toc 4" w:uiPriority="39"/>
-    <w:lsdException w:name="toc 5" w:uiPriority="39"/>
-    <w:lsdException w:name="toc 6" w:uiPriority="39"/>
-    <w:lsdException w:name="toc 7" w:uiPriority="39"/>
-    <w:lsdException w:name="toc 8" w:uiPriority="39"/>
-    <w:lsdException w:name="toc 9" w:uiPriority="39"/>
-    <w:lsdException w:name="caption" w:uiPriority="35" w:qFormat="1"/>
-    <w:lsdException w:name="Title" w:semiHidden="0" w:uiPriority="10" w:unhideWhenUsed="0" w:qFormat="1"/>
-    <w:lsdException w:name="Default Paragraph Font" w:uiPriority="1"/>
-    <w:lsdException w:name="Subtitle" w:semiHidden="0" w:uiPriority="11" w:unhideWhenUsed="0" w:qFormat="1"/>
-    <w:lsdException w:name="Strong" w:semiHidden="0" w:uiPriority="22" w:unhideWhenUsed="0" w:qFormat="1"/>
-    <w:lsdException w:name="Emphasis" w:semiHidden="0" w:uiPriority="20" w:unhideWhenUsed="0" w:qFormat="1"/>
-    <w:lsdException w:name="Table Grid" w:semiHidden="0" w:uiPriority="59" w:unhideWhenUsed="0"/>
-    <w:lsdException w:name="Placeholder Text" w:unhideWhenUsed="0"/>
-    <w:lsdException w:name="No Spacing" w:semiHidden="0" w:uiPriority="1" w:unhideWhenUsed="0" w:qFormat="1"/>
-    <w:lsdException w:name="Light Shading" w:semiHidden="0" w:uiPriority="60" w:unhideWhenUsed="0"/>
-    <w:lsdException w:name="Light List" w:semiHidden="0" w:uiPriority="61" w:unhideWhenUsed="0"/>
-    <w:lsdException w:name="Light Grid" w:semiHidden="0" w:uiPriority="62" w:unhideWhenUsed="0"/>
-    <w:lsdException w:name="Medium Shading 1" w:semiHidden="0" w:uiPriority="63" w:unhideWhenUsed="0"/>
-    <w:lsdException w:name="Medium Shading 2" w:semiHidden="0" w:uiPriority="64" w:unhideWhenUsed="0"/>
-    <w:lsdException w:name="Medium List 1" w:semiHidden="0" w:uiPriority="65" w:unhideWhenUsed="0"/>
-    <w:lsdException w:name="Medium List 2" w:semiHidden="0" w:uiPriority="66" w:unhideWhenUsed="0"/>
-    <w:lsdException w:name="Medium Grid 1" w:semiHidden="0" w:uiPriority="67" w:unhideWhenUsed="0"/>
-    <w:lsdException w:name="Medium Grid 2" w:semiHidden="0" w:uiPriority="68" w:unhideWhenUsed="0"/>
-    <w:lsdException w:name="Medium Grid 3" w:semiHidden="0" w:uiPriority="69" w:unhideWhenUsed="0"/>
-    <w:lsdException w:name="Dark List" w:semiHidden="0" w:uiPriority="70" w:unhideWhenUsed="0"/>
-    <w:lsdException w:name="Colorful Shading" w:semiHidden="0" w:uiPriority="71" w:unhideWhenUsed="0"/>
-    <w:lsdException w:name="Colorful List" w:semiHidden="0" w:uiPriority="72" w:unhideWhenUsed="0"/>
-    <w:lsdException w:name="Colorful Grid" w:semiHidden="0" w:uiPriority="73" w:unhideWhenUsed="0"/>
-    <w:lsdException w:name="Light Shading Accent 1" w:semiHidden="0" w:uiPriority="60" w:unhideWhenUsed="0"/>
-    <w:lsdException w:name="Light List Accent 1" w:semiHidden="0" w:uiPriority="61" w:unhideWhenUsed="0"/>
-    <w:lsdException w:name="Light Grid Accent 1" w:semiHidden="0" w:uiPriority="62" w:unhideWhenUsed="0"/>
-    <w:lsdException w:name="Medium Shading 1 Accent 1" w:semiHidden="0" w:uiPriority="63" w:unhideWhenUsed="0"/>
-    <w:lsdException w:name="Medium Shading 2 Accent 1" w:semiHidden="0" w:uiPriority="64" w:unhideWhenUsed="0"/>
-    <w:lsdException w:name="Medium List 1 Accent 1" w:semiHidden="0" w:uiPriority="65" w:unhideWhenUsed="0"/>
-    <w:lsdException w:name="Revision" w:unhideWhenUsed="0"/>
-    <w:lsdException w:name="List Paragraph" w:semiHidden="0" w:uiPriority="34" w:unhideWhenUsed="0" w:qFormat="1"/>
-    <w:lsdException w:name="Quote" w:semiHidden="0" w:uiPriority="29" w:unhideWhenUsed="0" w:qFormat="1"/>
-    <w:lsdException w:name="Intense Quote" w:semiHidden="0" w:uiPriority="30" w:unhideWhenUsed="0" w:qFormat="1"/>
-    <w:lsdException w:name="Medium List 2 Accent 1" w:semiHidden="0" w:uiPriority="66" w:unhideWhenUsed="0"/>
-    <w:lsdException w:name="Medium Grid 1 Accent 1" w:semiHidden="0" w:uiPriority="67" w:unhideWhenUsed="0"/>
-    <w:lsdException w:name="Medium Grid 2 Accent 1" w:semiHidden="0" w:uiPriority="68" w:unhideWhenUsed="0"/>
-    <w:lsdException w:name="Medium Grid 3 Accent 1" w:semiHidden="0" w:uiPriority="69" w:unhideWhenUsed="0"/>
-    <w:lsdException w:name="Dark List Accent 1" w:semiHidden="0" w:uiPriority="70" w:unhideWhenUsed="0"/>
-    <w:lsdException w:name="Colorful Shading Accent 1" w:semiHidden="0" w:uiPriority="71" w:unhideWhenUsed="0"/>
-    <w:lsdException w:name="Colorful List Accent 1" w:semiHidden="0" w:uiPriority="72" w:unhideWhenUsed="0"/>
-    <w:lsdException w:name="Colorful Grid Accent 1" w:semiHidden="0" w:uiPriority="73" w:unhideWhenUsed="0"/>
-    <w:lsdException w:name="Light Shading Accent 2" w:semiHidden="0" w:uiPriority="60" w:unhideWhenUsed="0"/>
-    <w:lsdException w:name="Light List Accent 2" w:semiHidden="0" w:uiPriority="61" w:unhideWhenUsed="0"/>
-    <w:lsdException w:name="Light Grid Accent 2" w:semiHidden="0" w:uiPriority="62" w:unhideWhenUsed="0"/>
-    <w:lsdException w:name="Medium Shading 1 Accent 2" w:semiHidden="0" w:uiPriority="63" w:unhideWhenUsed="0"/>
-    <w:lsdException w:name="Medium Shading 2 Accent 2" w:semiHidden="0" w:uiPriority="64" w:unhideWhenUsed="0"/>
-    <w:lsdException w:name="Medium List 1 Accent 2" w:semiHidden="0" w:uiPriority="65" w:unhideWhenUsed="0"/>
-    <w:lsdException w:name="Medium List 2 Accent 2" w:semiHidden="0" w:uiPriority="66" w:unhideWhenUsed="0"/>
-    <w:lsdException w:name="Medium Grid 1 Accent 2" w:semiHidden="0" w:uiPriority="67" w:unhideWhenUsed="0"/>
-    <w:lsdException w:name="Medium Grid 2 Accent 2" w:semiHidden="0" w:uiPriority="68" w:unhideWhenUsed="0"/>
-    <w:lsdException w:name="Medium Grid 3 Accent 2" w:semiHidden="0" w:uiPriority="69" w:unhideWhenUsed="0"/>
-    <w:lsdException w:name="Dark List Accent 2" w:semiHidden="0" w:uiPriority="70" w:unhideWhenUsed="0"/>
-    <w:lsdException w:name="Colorful Shading Accent 2" w:semiHidden="0" w:uiPriority="71" w:unhideWhenUsed="0"/>
-    <w:lsdException w:name="Colorful List Accent 2" w:semiHidden="0" w:uiPriority="72" w:unhideWhenUsed="0"/>
-    <w:lsdException w:name="Colorful Grid Accent 2" w:semiHidden="0" w:uiPriority="73" w:unhideWhenUsed="0"/>
-    <w:lsdException w:name="Light Shading Accent 3" w:semiHidden="0" w:uiPriority="60" w:unhideWhenUsed="0"/>
-    <w:lsdException w:name="Light List Accent 3" w:semiHidden="0" w:uiPriority="61" w:unhideWhenUsed="0"/>
-    <w:lsdException w:name="Light Grid Accent 3" w:semiHidden="0" w:uiPriority="62" w:unhideWhenUsed="0"/>
-    <w:lsdException w:name="Medium Shading 1 Accent 3" w:semiHidden="0" w:uiPriority="63" w:unhideWhenUsed="0"/>
-    <w:lsdException w:name="Medium Shading 2 Accent 3" w:semiHidden="0" w:uiPriority="64" w:unhideWhenUsed="0"/>
-    <w:lsdException w:name="Medium List 1 Accent 3" w:semiHidden="0" w:uiPriority="65" w:unhideWhenUsed="0"/>
-    <w:lsdException w:name="Medium List 2 Accent 3" w:semiHidden="0" w:uiPriority="66" w:unhideWhenUsed="0"/>
-    <w:lsdException w:name="Medium Grid 1 Accent 3" w:semiHidden="0" w:uiPriority="67" w:unhideWhenUsed="0"/>
-    <w:lsdException w:name="Medium Grid 2 Accent 3" w:semiHidden="0" w:uiPriority="68" w:unhideWhenUsed="0"/>
-    <w:lsdException w:name="Medium Grid 3 Accent 3" w:semiHidden="0" w:uiPriority="69" w:unhideWhenUsed="0"/>
-    <w:lsdException w:name="Dark List Accent 3" w:semiHidden="0" w:uiPriority="70" w:unhideWhenUsed="0"/>
-    <w:lsdException w:name="Colorful Shading Accent 3" w:semiHidden="0" w:uiPriority="71" w:unhideWhenUsed="0"/>
-    <w:lsdException w:name="Colorful List Accent 3" w:semiHidden="0" w:uiPriority="72" w:unhideWhenUsed="0"/>
-    <w:lsdException w:name="Colorful Grid Accent 3" w:semiHidden="0" w:uiPriority="73" w:unhideWhenUsed="0"/>
-    <w:lsdException w:name="Light Shading Accent 4" w:semiHidden="0" w:uiPriority="60" w:unhideWhenUsed="0"/>
-    <w:lsdException w:name="Light List Accent 4" w:semiHidden="0" w:uiPriority="61" w:unhideWhenUsed="0"/>
-    <w:lsdException w:name="Light Grid Accent 4" w:semiHidden="0" w:uiPriority="62" w:unhideWhenUsed="0"/>
-    <w:lsdException w:name="Medium Shading 1 Accent 4" w:semiHidden="0" w:uiPriority="63" w:unhideWhenUsed="0"/>
-    <w:lsdException w:name="Medium Shading 2 Accent 4" w:semiHidden="0" w:uiPriority="64" w:unhideWhenUsed="0"/>
-    <w:lsdException w:name="Medium List 1 Accent 4" w:semiHidden="0" w:uiPriority="65" w:unhideWhenUsed="0"/>
-    <w:lsdException w:name="Medium List 2 Accent 4" w:semiHidden="0" w:uiPriority="66" w:unhideWhenUsed="0"/>
-    <w:lsdException w:name="Medium Grid 1 Accent 4" w:semiHidden="0" w:uiPriority="67" w:unhideWhenUsed="0"/>
-    <w:lsdException w:name="Medium Grid 2 Accent 4" w:semiHidden="0" w:uiPriority="68" w:unhideWhenUsed="0"/>
-    <w:lsdException w:name="Medium Grid 3 Accent 4" w:semiHidden="0" w:uiPriority="69" w:unhideWhenUsed="0"/>
-    <w:lsdException w:name="Dark List Accent 4" w:semiHidden="0" w:uiPriority="70" w:unhideWhenUsed="0"/>
-    <w:lsdException w:name="Colorful Shading Accent 4" w:semiHidden="0" w:uiPriority="71" w:unhideWhenUsed="0"/>
-    <w:lsdException w:name="Colorful List Accent 4" w:semiHidden="0" w:uiPriority="72" w:unhideWhenUsed="0"/>
-    <w:lsdException w:name="Colorful Grid Accent 4" w:semiHidden="0" w:uiPriority="73" w:unhideWhenUsed="0"/>
-    <w:lsdException w:name="Light Shading Accent 5" w:semiHidden="0" w:uiPriority="60" w:unhideWhenUsed="0"/>
-    <w:lsdException w:name="Light List Accent 5" w:semiHidden="0" w:uiPriority="61" w:unhideWhenUsed="0"/>
-    <w:lsdException w:name="Light Grid Accent 5" w:semiHidden="0" w:uiPriority="62" w:unhideWhenUsed="0"/>
-    <w:lsdException w:name="Medium Shading 1 Accent 5" w:semiHidden="0" w:uiPriority="63" w:unhideWhenUsed="0"/>
-    <w:lsdException w:name="Medium Shading 2 Accent 5" w:semiHidden="0" w:uiPriority="64" w:unhideWhenUsed="0"/>
-    <w:lsdException w:name="Medium List 1 Accent 5" w:semiHidden="0" w:uiPriority="65" w:unhideWhenUsed="0"/>
-    <w:lsdException w:name="Medium List 2 Accent 5" w:semiHidden="0" w:uiPriority="66" w:unhideWhenUsed="0"/>
-    <w:lsdException w:name="Medium Grid 1 Accent 5" w:semiHidden="0" w:uiPriority="67" w:unhideWhenUsed="0"/>
-    <w:lsdException w:name="Medium Grid 2 Accent 5" w:semiHidden="0" w:uiPriority="68" w:unhideWhenUsed="0"/>
-    <w:lsdException w:name="Medium Grid 3 Accent 5" w:semiHidden="0" w:uiPriority="69" w:unhideWhenUsed="0"/>
-    <w:lsdException w:name="Dark List Accent 5" w:semiHidden="0" w:uiPriority="70" w:unhideWhenUsed="0"/>
-    <w:lsdException w:name="Colorful Shading Accent 5" w:semiHidden="0" w:uiPriority="71" w:unhideWhenUsed="0"/>
-    <w:lsdException w:name="Colorful List Accent 5" w:semiHidden="0" w:uiPriority="72" w:unhideWhenUsed="0"/>
-    <w:lsdException w:name="Colorful Grid Accent 5" w:semiHidden="0" w:uiPriority="73" w:unhideWhenUsed="0"/>
-    <w:lsdException w:name="Light Shading Accent 6" w:semiHidden="0" w:uiPriority="60" w:unhideWhenUsed="0"/>
-    <w:lsdException w:name="Light List Accent 6" w:semiHidden="0" w:uiPriority="61" w:unhideWhenUsed="0"/>
-    <w:lsdException w:name="Light Grid Accent 6" w:semiHidden="0" w:uiPriority="62" w:unhideWhenUsed="0"/>
-    <w:lsdException w:name="Medium Shading 1 Accent 6" w:semiHidden="0" w:uiPriority="63" w:unhideWhenUsed="0"/>
-    <w:lsdException w:name="Medium Shading 2 Accent 6" w:semiHidden="0" w:uiPriority="64" w:unhideWhenUsed="0"/>
-    <w:lsdException w:name="Medium List 1 Accent 6" w:semiHidden="0" w:uiPriority="65" w:unhideWhenUsed="0"/>
-    <w:lsdException w:name="Medium List 2 Accent 6" w:semiHidden="0" w:uiPriority="66" w:unhideWhenUsed="0"/>
-    <w:lsdException w:name="Medium Grid 1 Accent 6" w:semiHidden="0" w:uiPriority="67" w:unhideWhenUsed="0"/>
-    <w:lsdException w:name="Medium Grid 2 Accent 6" w:semiHidden="0" w:uiPriority="68" w:unhideWhenUsed="0"/>
-    <w:lsdException w:name="Medium Grid 3 Accent 6" w:semiHidden="0" w:uiPriority="69" w:unhideWhenUsed="0"/>
-    <w:lsdException w:name="Dark List Accent 6" w:semiHidden="0" w:uiPriority="70" w:unhideWhenUsed="0"/>
-    <w:lsdException w:name="Colorful Shading Accent 6" w:semiHidden="0" w:uiPriority="71" w:unhideWhenUsed="0"/>
-    <w:lsdException w:name="Colorful List Accent 6" w:semiHidden="0" w:uiPriority="72" w:unhideWhenUsed="0"/>
-    <w:lsdException w:name="Colorful Grid Accent 6" w:semiHidden="0" w:uiPriority="73" w:unhideWhenUsed="0"/>
-    <w:lsdException w:name="Subtle Emphasis" w:semiHidden="0" w:uiPriority="19" w:unhideWhenUsed="0" w:qFormat="1"/>
-    <w:lsdException w:name="Intense Emphasis" w:semiHidden="0" w:uiPriority="21" w:unhideWhenUsed="0" w:qFormat="1"/>
-    <w:lsdException w:name="Subtle Reference" w:semiHidden="0" w:uiPriority="31" w:unhideWhenUsed="0" w:qFormat="1"/>
-    <w:lsdException w:name="Intense Reference" w:semiHidden="0" w:uiPriority="32" w:unhideWhenUsed="0" w:qFormat="1"/>
-    <w:lsdException w:name="Book Title" w:semiHidden="0" w:uiPriority="33" w:unhideWhenUsed="0" w:qFormat="1"/>
-    <w:lsdException w:name="Bibliography" w:uiPriority="37"/>
-    <w:lsdException w:name="TOC Heading" w:uiPriority="39" w:qFormat="1"/>
+  <w:latentStyles w:defLockedState="0" w:defUIPriority="99" w:defSemiHidden="0" w:defUnhideWhenUsed="0" w:defQFormat="0" w:count="371">
+    <w:lsdException w:name="Normal" w:uiPriority="0" w:qFormat="1"/>
+    <w:lsdException w:name="heading 1" w:uiPriority="9" w:qFormat="1"/>
+    <w:lsdException w:name="heading 2" w:semiHidden="1" w:uiPriority="9" w:unhideWhenUsed="1" w:qFormat="1"/>
+    <w:lsdException w:name="heading 3" w:semiHidden="1" w:uiPriority="9" w:unhideWhenUsed="1" w:qFormat="1"/>
+    <w:lsdException w:name="heading 4" w:semiHidden="1" w:uiPriority="9" w:unhideWhenUsed="1" w:qFormat="1"/>
+    <w:lsdException w:name="heading 5" w:semiHidden="1" w:uiPriority="9" w:unhideWhenUsed="1" w:qFormat="1"/>
+    <w:lsdException w:name="heading 6" w:semiHidden="1" w:uiPriority="9" w:unhideWhenUsed="1" w:qFormat="1"/>
+    <w:lsdException w:name="heading 7" w:semiHidden="1" w:uiPriority="9" w:unhideWhenUsed="1" w:qFormat="1"/>
+    <w:lsdException w:name="heading 8" w:semiHidden="1" w:uiPriority="9" w:unhideWhenUsed="1" w:qFormat="1"/>
+    <w:lsdException w:name="heading 9" w:semiHidden="1" w:uiPriority="9" w:unhideWhenUsed="1" w:qFormat="1"/>
+    <w:lsdException w:name="index 1" w:semiHidden="1" w:unhideWhenUsed="1"/>
+    <w:lsdException w:name="index 2" w:semiHidden="1" w:unhideWhenUsed="1"/>
+    <w:lsdException w:name="index 3" w:semiHidden="1" w:unhideWhenUsed="1"/>
+    <w:lsdException w:name="index 4" w:semiHidden="1" w:unhideWhenUsed="1"/>
+    <w:lsdException w:name="index 5" w:semiHidden="1" w:unhideWhenUsed="1"/>
+    <w:lsdException w:name="index 6" w:semiHidden="1" w:unhideWhenUsed="1"/>
+    <w:lsdException w:name="index 7" w:semiHidden="1" w:unhideWhenUsed="1"/>
+    <w:lsdException w:name="index 8" w:semiHidden="1" w:unhideWhenUsed="1"/>
+    <w:lsdException w:name="index 9" w:semiHidden="1" w:unhideWhenUsed="1"/>
+    <w:lsdException w:name="toc 1" w:semiHidden="1" w:uiPriority="39" w:unhideWhenUsed="1"/>
+    <w:lsdException w:name="toc 2" w:semiHidden="1" w:uiPriority="39" w:unhideWhenUsed="1"/>
+    <w:lsdException w:name="toc 3" w:semiHidden="1" w:uiPriority="39" w:unhideWhenUsed="1"/>
+    <w:lsdException w:name="toc 4" w:semiHidden="1" w:uiPriority="39" w:unhideWhenUsed="1"/>
+    <w:lsdException w:name="toc 5" w:semiHidden="1" w:uiPriority="39" w:unhideWhenUsed="1"/>
+    <w:lsdException w:name="toc 6" w:semiHidden="1" w:uiPriority="39" w:unhideWhenUsed="1"/>
+    <w:lsdException w:name="toc 7" w:semiHidden="1" w:uiPriority="39" w:unhideWhenUsed="1"/>
+    <w:lsdException w:name="toc 8" w:semiHidden="1" w:uiPriority="39" w:unhideWhenUsed="1"/>
+    <w:lsdException w:name="toc 9" w:semiHidden="1" w:uiPriority="39" w:unhideWhenUsed="1"/>
+    <w:lsdException w:name="Normal Indent" w:semiHidden="1" w:unhideWhenUsed="1"/>
+    <w:lsdException w:name="footnote text" w:semiHidden="1" w:unhideWhenUsed="1"/>
+    <w:lsdException w:name="annotation text" w:semiHidden="1" w:unhideWhenUsed="1"/>
+    <w:lsdException w:name="header" w:semiHidden="1" w:unhideWhenUsed="1"/>
+    <w:lsdException w:name="footer" w:semiHidden="1" w:unhideWhenUsed="1"/>
+    <w:lsdException w:name="index heading" w:semiHidden="1" w:unhideWhenUsed="1"/>
+    <w:lsdException w:name="caption" w:semiHidden="1" w:uiPriority="35" w:unhideWhenUsed="1" w:qFormat="1"/>
+    <w:lsdException w:name="table of figures" w:semiHidden="1" w:unhideWhenUsed="1"/>
+    <w:lsdException w:name="envelope address" w:semiHidden="1" w:unhideWhenUsed="1"/>
+    <w:lsdException w:name="envelope return" w:semiHidden="1" w:unhideWhenUsed="1"/>
+    <w:lsdException w:name="footnote reference" w:semiHidden="1" w:unhideWhenUsed="1"/>
+    <w:lsdException w:name="annotation reference" w:semiHidden="1" w:unhideWhenUsed="1"/>
+    <w:lsdException w:name="line number" w:semiHidden="1" w:unhideWhenUsed="1"/>
+    <w:lsdException w:name="page number" w:semiHidden="1" w:unhideWhenUsed="1"/>
+    <w:lsdException w:name="endnote reference" w:semiHidden="1" w:unhideWhenUsed="1"/>
+    <w:lsdException w:name="endnote text" w:semiHidden="1" w:unhideWhenUsed="1"/>
+    <w:lsdException w:name="table of authorities" w:semiHidden="1" w:unhideWhenUsed="1"/>
+    <w:lsdException w:name="macro" w:semiHidden="1" w:unhideWhenUsed="1"/>
+    <w:lsdException w:name="toa heading" w:semiHidden="1" w:unhideWhenUsed="1"/>
+    <w:lsdException w:name="List" w:semiHidden="1" w:unhideWhenUsed="1"/>
+    <w:lsdException w:name="List Bullet" w:semiHidden="1" w:unhideWhenUsed="1"/>
+    <w:lsdException w:name="List Number" w:semiHidden="1" w:unhideWhenUsed="1"/>
+    <w:lsdException w:name="List 2" w:semiHidden="1" w:unhideWhenUsed="1"/>
+    <w:lsdException w:name="List 3" w:semiHidden="1" w:unhideWhenUsed="1"/>
+    <w:lsdException w:name="List 4" w:semiHidden="1" w:unhideWhenUsed="1"/>
+    <w:lsdException w:name="List 5" w:semiHidden="1" w:unhideWhenUsed="1"/>
+    <w:lsdException w:name="List Bullet 2" w:semiHidden="1" w:unhideWhenUsed="1"/>
+    <w:lsdException w:name="List Bullet 3" w:semiHidden="1" w:unhideWhenUsed="1"/>
+    <w:lsdException w:name="List Bullet 4" w:semiHidden="1" w:unhideWhenUsed="1"/>
+    <w:lsdException w:name="List Bullet 5" w:semiHidden="1" w:unhideWhenUsed="1"/>
+    <w:lsdException w:name="List Number 2" w:semiHidden="1" w:unhideWhenUsed="1"/>
+    <w:lsdException w:name="List Number 3" w:semiHidden="1" w:unhideWhenUsed="1"/>
+    <w:lsdException w:name="List Number 4" w:semiHidden="1" w:unhideWhenUsed="1"/>
+    <w:lsdException w:name="List Number 5" w:semiHidden="1" w:unhideWhenUsed="1"/>
+    <w:lsdException w:name="Title" w:uiPriority="10" w:qFormat="1"/>
+    <w:lsdException w:name="Closing" w:semiHidden="1" w:unhideWhenUsed="1"/>
+    <w:lsdException w:name="Signature" w:semiHidden="1" w:unhideWhenUsed="1"/>
+    <w:lsdException w:name="Default Paragraph Font" w:semiHidden="1" w:uiPriority="1" w:unhideWhenUsed="1"/>
+    <w:lsdException w:name="Body Text" w:semiHidden="1" w:unhideWhenUsed="1"/>
+    <w:lsdException w:name="Body Text Indent" w:semiHidden="1" w:unhideWhenUsed="1"/>
+    <w:lsdException w:name="List Continue" w:semiHidden="1" w:unhideWhenUsed="1"/>
+    <w:lsdException w:name="List Continue 2" w:semiHidden="1" w:unhideWhenUsed="1"/>
+    <w:lsdException w:name="List Continue 3" w:semiHidden="1" w:unhideWhenUsed="1"/>
+    <w:lsdException w:name="List Continue 4" w:semiHidden="1" w:unhideWhenUsed="1"/>
+    <w:lsdException w:name="List Continue 5" w:semiHidden="1" w:unhideWhenUsed="1"/>
+    <w:lsdException w:name="Message Header" w:semiHidden="1" w:unhideWhenUsed="1"/>
+    <w:lsdException w:name="Subtitle" w:uiPriority="11" w:qFormat="1"/>
+    <w:lsdException w:name="Salutation" w:semiHidden="1" w:unhideWhenUsed="1"/>
+    <w:lsdException w:name="Date" w:semiHidden="1" w:unhideWhenUsed="1"/>
+    <w:lsdException w:name="Body Text First Indent" w:semiHidden="1" w:unhideWhenUsed="1"/>
+    <w:lsdException w:name="Body Text First Indent 2" w:semiHidden="1" w:unhideWhenUsed="1"/>
+    <w:lsdException w:name="Note Heading" w:semiHidden="1" w:unhideWhenUsed="1"/>
+    <w:lsdException w:name="Body Text 2" w:semiHidden="1" w:unhideWhenUsed="1"/>
+    <w:lsdException w:name="Body Text 3" w:semiHidden="1" w:unhideWhenUsed="1"/>
+    <w:lsdException w:name="Body Text Indent 2" w:semiHidden="1" w:unhideWhenUsed="1"/>
+    <w:lsdException w:name="Body Text Indent 3" w:semiHidden="1" w:unhideWhenUsed="1"/>
+    <w:lsdException w:name="Block Text" w:semiHidden="1" w:unhideWhenUsed="1"/>
+    <w:lsdException w:name="Hyperlink" w:semiHidden="1" w:unhideWhenUsed="1"/>
+    <w:lsdException w:name="FollowedHyperlink" w:semiHidden="1" w:unhideWhenUsed="1"/>
+    <w:lsdException w:name="Strong" w:uiPriority="22" w:qFormat="1"/>
+    <w:lsdException w:name="Emphasis" w:uiPriority="20" w:qFormat="1"/>
+    <w:lsdException w:name="Document Map" w:semiHidden="1" w:unhideWhenUsed="1"/>
+    <w:lsdException w:name="Plain Text" w:semiHidden="1" w:unhideWhenUsed="1"/>
+    <w:lsdException w:name="E-mail Signature" w:semiHidden="1" w:unhideWhenUsed="1"/>
+    <w:lsdException w:name="HTML Top of Form" w:semiHidden="1" w:unhideWhenUsed="1"/>
+    <w:lsdException w:name="HTML Bottom of Form" w:semiHidden="1" w:unhideWhenUsed="1"/>
+    <w:lsdException w:name="Normal (Web)" w:semiHidden="1" w:unhideWhenUsed="1"/>
+    <w:lsdException w:name="HTML Acronym" w:semiHidden="1" w:unhideWhenUsed="1"/>
+    <w:lsdException w:name="HTML Address" w:semiHidden="1" w:unhideWhenUsed="1"/>
+    <w:lsdException w:name="HTML Cite" w:semiHidden="1" w:unhideWhenUsed="1"/>
+    <w:lsdException w:name="HTML Code" w:semiHidden="1" w:unhideWhenUsed="1"/>
+    <w:lsdException w:name="HTML Definition" w:semiHidden="1" w:unhideWhenUsed="1"/>
+    <w:lsdException w:name="HTML Keyboard" w:semiHidden="1" w:unhideWhenUsed="1"/>
+    <w:lsdException w:name="HTML Preformatted" w:semiHidden="1" w:unhideWhenUsed="1"/>
+    <w:lsdException w:name="HTML Sample" w:semiHidden="1" w:unhideWhenUsed="1"/>
+    <w:lsdException w:name="HTML Typewriter" w:semiHidden="1" w:unhideWhenUsed="1"/>
+    <w:lsdException w:name="HTML Variable" w:semiHidden="1" w:unhideWhenUsed="1"/>
+    <w:lsdException w:name="Normal Table" w:semiHidden="1" w:unhideWhenUsed="1"/>
+    <w:lsdException w:name="annotation subject" w:semiHidden="1" w:unhideWhenUsed="1"/>
+    <w:lsdException w:name="No List" w:semiHidden="1" w:unhideWhenUsed="1"/>
+    <w:lsdException w:name="Outline List 1" w:semiHidden="1" w:unhideWhenUsed="1"/>
+    <w:lsdException w:name="Outline List 2" w:semiHidden="1" w:unhideWhenUsed="1"/>
+    <w:lsdException w:name="Outline List 3" w:semiHidden="1" w:unhideWhenUsed="1"/>
+    <w:lsdException w:name="Table Simple 1" w:semiHidden="1" w:unhideWhenUsed="1"/>
+    <w:lsdException w:name="Table Simple 2" w:semiHidden="1" w:unhideWhenUsed="1"/>
+    <w:lsdException w:name="Table Simple 3" w:semiHidden="1" w:unhideWhenUsed="1"/>
+    <w:lsdException w:name="Table Classic 1" w:semiHidden="1" w:unhideWhenUsed="1"/>
+    <w:lsdException w:name="Table Classic 2" w:semiHidden="1" w:unhideWhenUsed="1"/>
+    <w:lsdException w:name="Table Classic 3" w:semiHidden="1" w:unhideWhenUsed="1"/>
+    <w:lsdException w:name="Table Classic 4" w:semiHidden="1" w:unhideWhenUsed="1"/>
+    <w:lsdException w:name="Table Colorful 1" w:semiHidden="1" w:unhideWhenUsed="1"/>
+    <w:lsdException w:name="Table Colorful 2" w:semiHidden="1" w:unhideWhenUsed="1"/>
+    <w:lsdException w:name="Table Colorful 3" w:semiHidden="1" w:unhideWhenUsed="1"/>
+    <w:lsdException w:name="Table Columns 1" w:semiHidden="1" w:unhideWhenUsed="1"/>
+    <w:lsdException w:name="Table Columns 2" w:semiHidden="1" w:unhideWhenUsed="1"/>
+    <w:lsdException w:name="Table Columns 3" w:semiHidden="1" w:unhideWhenUsed="1"/>
+    <w:lsdException w:name="Table Columns 4" w:semiHidden="1" w:unhideWhenUsed="1"/>
+    <w:lsdException w:name="Table Columns 5" w:semiHidden="1" w:unhideWhenUsed="1"/>
+    <w:lsdException w:name="Table Grid 1" w:semiHidden="1" w:unhideWhenUsed="1"/>
+    <w:lsdException w:name="Table Grid 2" w:semiHidden="1" w:unhideWhenUsed="1"/>
+    <w:lsdException w:name="Table Grid 3" w:semiHidden="1" w:unhideWhenUsed="1"/>
+    <w:lsdException w:name="Table Grid 4" w:semiHidden="1" w:unhideWhenUsed="1"/>
+    <w:lsdException w:name="Table Grid 5" w:semiHidden="1" w:unhideWhenUsed="1"/>
+    <w:lsdException w:name="Table Grid 6" w:semiHidden="1" w:unhideWhenUsed="1"/>
+    <w:lsdException w:name="Table Grid 7" w:semiHidden="1" w:unhideWhenUsed="1"/>
+    <w:lsdException w:name="Table Grid 8" w:semiHidden="1" w:unhideWhenUsed="1"/>
+    <w:lsdException w:name="Table List 1" w:semiHidden="1" w:unhideWhenUsed="1"/>
+    <w:lsdException w:name="Table List 2" w:semiHidden="1" w:unhideWhenUsed="1"/>
+    <w:lsdException w:name="Table List 3" w:semiHidden="1" w:unhideWhenUsed="1"/>
+    <w:lsdException w:name="Table List 4" w:semiHidden="1" w:unhideWhenUsed="1"/>
+    <w:lsdException w:name="Table List 5" w:semiHidden="1" w:unhideWhenUsed="1"/>
+    <w:lsdException w:name="Table List 6" w:semiHidden="1" w:unhideWhenUsed="1"/>
+    <w:lsdException w:name="Table List 7" w:semiHidden="1" w:unhideWhenUsed="1"/>
+    <w:lsdException w:name="Table List 8" w:semiHidden="1" w:unhideWhenUsed="1"/>
+    <w:lsdException w:name="Table 3D effects 1" w:semiHidden="1" w:unhideWhenUsed="1"/>
+    <w:lsdException w:name="Table 3D effects 2" w:semiHidden="1" w:unhideWhenUsed="1"/>
+    <w:lsdException w:name="Table 3D effects 3" w:semiHidden="1" w:unhideWhenUsed="1"/>
+    <w:lsdException w:name="Table Contemporary" w:semiHidden="1" w:unhideWhenUsed="1"/>
+    <w:lsdException w:name="Table Elegant" w:semiHidden="1" w:unhideWhenUsed="1"/>
+    <w:lsdException w:name="Table Professional" w:semiHidden="1" w:unhideWhenUsed="1"/>
+    <w:lsdException w:name="Table Subtle 1" w:semiHidden="1" w:unhideWhenUsed="1"/>
+    <w:lsdException w:name="Table Subtle 2" w:semiHidden="1" w:unhideWhenUsed="1"/>
+    <w:lsdException w:name="Table Web 1" w:semiHidden="1" w:unhideWhenUsed="1"/>
+    <w:lsdException w:name="Table Web 2" w:semiHidden="1" w:unhideWhenUsed="1"/>
+    <w:lsdException w:name="Table Web 3" w:semiHidden="1" w:unhideWhenUsed="1"/>
+    <w:lsdException w:name="Balloon Text" w:semiHidden="1" w:unhideWhenUsed="1"/>
+    <w:lsdException w:name="Table Grid" w:uiPriority="59"/>
+    <w:lsdException w:name="Table Theme" w:semiHidden="1" w:unhideWhenUsed="1"/>
+    <w:lsdException w:name="Placeholder Text" w:semiHidden="1"/>
+    <w:lsdException w:name="No Spacing" w:uiPriority="1" w:qFormat="1"/>
+    <w:lsdException w:name="Light Shading" w:uiPriority="60"/>
+    <w:lsdException w:name="Light List" w:uiPriority="61"/>
+    <w:lsdException w:name="Light Grid" w:uiPriority="62"/>
+    <w:lsdException w:name="Medium Shading 1" w:uiPriority="63"/>
+    <w:lsdException w:name="Medium Shading 2" w:uiPriority="64"/>
+    <w:lsdException w:name="Medium List 1" w:uiPriority="65"/>
+    <w:lsdException w:name="Medium List 2" w:uiPriority="66"/>
+    <w:lsdException w:name="Medium Grid 1" w:uiPriority="67"/>
+    <w:lsdException w:name="Medium Grid 2" w:uiPriority="68"/>
+    <w:lsdException w:name="Medium Grid 3" w:uiPriority="69"/>
+    <w:lsdException w:name="Dark List" w:uiPriority="70"/>
+    <w:lsdException w:name="Colorful Shading" w:uiPriority="71"/>
+    <w:lsdException w:name="Colorful List" w:uiPriority="72"/>
+    <w:lsdException w:name="Colorful Grid" w:uiPriority="73"/>
+    <w:lsdException w:name="Light Shading Accent 1" w:uiPriority="60"/>
+    <w:lsdException w:name="Light List Accent 1" w:uiPriority="61"/>
+    <w:lsdException w:name="Light Grid Accent 1" w:uiPriority="62"/>
+    <w:lsdException w:name="Medium Shading 1 Accent 1" w:uiPriority="63"/>
+    <w:lsdException w:name="Medium Shading 2 Accent 1" w:uiPriority="64"/>
+    <w:lsdException w:name="Medium List 1 Accent 1" w:uiPriority="65"/>
+    <w:lsdException w:name="Revision" w:semiHidden="1"/>
+    <w:lsdException w:name="List Paragraph" w:uiPriority="34" w:qFormat="1"/>
+    <w:lsdException w:name="Quote" w:uiPriority="29" w:qFormat="1"/>
+    <w:lsdException w:name="Intense Quote" w:uiPriority="30" w:qFormat="1"/>
+    <w:lsdException w:name="Medium List 2 Accent 1" w:uiPriority="66"/>
+    <w:lsdException w:name="Medium Grid 1 Accent 1" w:uiPriority="67"/>
+    <w:lsdException w:name="Medium Grid 2 Accent 1" w:uiPriority="68"/>
+    <w:lsdException w:name="Medium Grid 3 Accent 1" w:uiPriority="69"/>
+    <w:lsdException w:name="Dark List Accent 1" w:uiPriority="70"/>
+    <w:lsdException w:name="Colorful Shading Accent 1" w:uiPriority="71"/>
+    <w:lsdException w:name="Colorful List Accent 1" w:uiPriority="72"/>
+    <w:lsdException w:name="Colorful Grid Accent 1" w:uiPriority="73"/>
+    <w:lsdException w:name="Light Shading Accent 2" w:uiPriority="60"/>
+    <w:lsdException w:name="Light List Accent 2" w:uiPriority="61"/>
+    <w:lsdException w:name="Light Grid Accent 2" w:uiPriority="62"/>
+    <w:lsdException w:name="Medium Shading 1 Accent 2" w:uiPriority="63"/>
+    <w:lsdException w:name="Medium Shading 2 Accent 2" w:uiPriority="64"/>
+    <w:lsdException w:name="Medium List 1 Accent 2" w:uiPriority="65"/>
+    <w:lsdException w:name="Medium List 2 Accent 2" w:uiPriority="66"/>
+    <w:lsdException w:name="Medium Grid 1 Accent 2" w:uiPriority="67"/>
+    <w:lsdException w:name="Medium Grid 2 Accent 2" w:uiPriority="68"/>
+    <w:lsdException w:name="Medium Grid 3 Accent 2" w:uiPriority="69"/>
+    <w:lsdException w:name="Dark List Accent 2" w:uiPriority="70"/>
+    <w:lsdException w:name="Colorful Shading Accent 2" w:uiPriority="71"/>
+    <w:lsdException w:name="Colorful List Accent 2" w:uiPriority="72"/>
+    <w:lsdException w:name="Colorful Grid Accent 2" w:uiPriority="73"/>
+    <w:lsdException w:name="Light Shading Accent 3" w:uiPriority="60"/>
+    <w:lsdException w:name="Light List Accent 3" w:uiPriority="61"/>
+    <w:lsdException w:name="Light Grid Accent 3" w:uiPriority="62"/>
+    <w:lsdException w:name="Medium Shading 1 Accent 3" w:uiPriority="63"/>
+    <w:lsdException w:name="Medium Shading 2 Accent 3" w:uiPriority="64"/>
+    <w:lsdException w:name="Medium List 1 Accent 3" w:uiPriority="65"/>
+    <w:lsdException w:name="Medium List 2 Accent 3" w:uiPriority="66"/>
+    <w:lsdException w:name="Medium Grid 1 Accent 3" w:uiPriority="67"/>
+    <w:lsdException w:name="Medium Grid 2 Accent 3" w:uiPriority="68"/>
+    <w:lsdException w:name="Medium Grid 3 Accent 3" w:uiPriority="69"/>
+    <w:lsdException w:name="Dark List Accent 3" w:uiPriority="70"/>
+    <w:lsdException w:name="Colorful Shading Accent 3" w:uiPriority="71"/>
+    <w:lsdException w:name="Colorful List Accent 3" w:uiPriority="72"/>
+    <w:lsdException w:name="Colorful Grid Accent 3" w:uiPriority="73"/>
+    <w:lsdException w:name="Light Shading Accent 4" w:uiPriority="60"/>
+    <w:lsdException w:name="Light List Accent 4" w:uiPriority="61"/>
+    <w:lsdException w:name="Light Grid Accent 4" w:uiPriority="62"/>
+    <w:lsdException w:name="Medium Shading 1 Accent 4" w:uiPriority="63"/>
+    <w:lsdException w:name="Medium Shading 2 Accent 4" w:uiPriority="64"/>
+    <w:lsdException w:name="Medium List 1 Accent 4" w:uiPriority="65"/>
+    <w:lsdException w:name="Medium List 2 Accent 4" w:uiPriority="66"/>
+    <w:lsdException w:name="Medium Grid 1 Accent 4" w:uiPriority="67"/>
+    <w:lsdException w:name="Medium Grid 2 Accent 4" w:uiPriority="68"/>
+    <w:lsdException w:name="Medium Grid 3 Accent 4" w:uiPriority="69"/>
+    <w:lsdException w:name="Dark List Accent 4" w:uiPriority="70"/>
+    <w:lsdException w:name="Colorful Shading Accent 4" w:uiPriority="71"/>
+    <w:lsdException w:name="Colorful List Accent 4" w:uiPriority="72"/>
+    <w:lsdException w:name="Colorful Grid Accent 4" w:uiPriority="73"/>
+    <w:lsdException w:name="Light Shading Accent 5" w:uiPriority="60"/>
+    <w:lsdException w:name="Light List Accent 5" w:uiPriority="61"/>
+    <w:lsdException w:name="Light Grid Accent 5" w:uiPriority="62"/>
+    <w:lsdException w:name="Medium Shading 1 Accent 5" w:uiPriority="63"/>
+    <w:lsdException w:name="Medium Shading 2 Accent 5" w:uiPriority="64"/>
+    <w:lsdException w:name="Medium List 1 Accent 5" w:uiPriority="65"/>
+    <w:lsdException w:name="Medium List 2 Accent 5" w:uiPriority="66"/>
+    <w:lsdException w:name="Medium Grid 1 Accent 5" w:uiPriority="67"/>
+    <w:lsdException w:name="Medium Grid 2 Accent 5" w:uiPriority="68"/>
+    <w:lsdException w:name="Medium Grid 3 Accent 5" w:uiPriority="69"/>
+    <w:lsdException w:name="Dark List Accent 5" w:uiPriority="70"/>
+    <w:lsdException w:name="Colorful Shading Accent 5" w:uiPriority="71"/>
+    <w:lsdException w:name="Colorful List Accent 5" w:uiPriority="72"/>
+    <w:lsdException w:name="Colorful Grid Accent 5" w:uiPriority="73"/>
+    <w:lsdException w:name="Light Shading Accent 6" w:uiPriority="60"/>
+    <w:lsdException w:name="Light List Accent 6" w:uiPriority="61"/>
+    <w:lsdException w:name="Light Grid Accent 6" w:uiPriority="62"/>
+    <w:lsdException w:name="Medium Shading 1 Accent 6" w:uiPriority="63"/>
+    <w:lsdException w:name="Medium Shading 2 Accent 6" w:uiPriority="64"/>
+    <w:lsdException w:name="Medium List 1 Accent 6" w:uiPriority="65"/>
+    <w:lsdException w:name="Medium List 2 Accent 6" w:uiPriority="66"/>
+    <w:lsdException w:name="Medium Grid 1 Accent 6" w:uiPriority="67"/>
+    <w:lsdException w:name="Medium Grid 2 Accent 6" w:uiPriority="68"/>
+    <w:lsdException w:name="Medium Grid 3 Accent 6" w:uiPriority="69"/>
+    <w:lsdException w:name="Dark List Accent 6" w:uiPriority="70"/>
+    <w:lsdException w:name="Colorful Shading Accent 6" w:uiPriority="71"/>
+    <w:lsdException w:name="Colorful List Accent 6" w:uiPriority="72"/>
+    <w:lsdException w:name="Colorful Grid Accent 6" w:uiPriority="73"/>
+    <w:lsdException w:name="Subtle Emphasis" w:uiPriority="19" w:qFormat="1"/>
+    <w:lsdException w:name="Intense Emphasis" w:uiPriority="21" w:qFormat="1"/>
+    <w:lsdException w:name="Subtle Reference" w:uiPriority="31" w:qFormat="1"/>
+    <w:lsdException w:name="Intense Reference" w:uiPriority="32" w:qFormat="1"/>
+    <w:lsdException w:name="Book Title" w:uiPriority="33" w:qFormat="1"/>
+    <w:lsdException w:name="Bibliography" w:semiHidden="1" w:uiPriority="37" w:unhideWhenUsed="1"/>
+    <w:lsdException w:name="TOC Heading" w:semiHidden="1" w:uiPriority="39" w:unhideWhenUsed="1" w:qFormat="1"/>
+    <w:lsdException w:name="Plain Table 1" w:uiPriority="41"/>
+    <w:lsdException w:name="Plain Table 2" w:uiPriority="42"/>
+    <w:lsdException w:name="Plain Table 3" w:uiPriority="43"/>
+    <w:lsdException w:name="Plain Table 4" w:uiPriority="44"/>
+    <w:lsdException w:name="Plain Table 5" w:uiPriority="45"/>
+    <w:lsdException w:name="Grid Table Light" w:uiPriority="40"/>
+    <w:lsdException w:name="Grid Table 1 Light" w:uiPriority="46"/>
+    <w:lsdException w:name="Grid Table 2" w:uiPriority="47"/>
+    <w:lsdException w:name="Grid Table 3" w:uiPriority="48"/>
+    <w:lsdException w:name="Grid Table 4" w:uiPriority="49"/>
+    <w:lsdException w:name="Grid Table 5 Dark" w:uiPriority="50"/>
+    <w:lsdException w:name="Grid Table 6 Colorful" w:uiPriority="51"/>
+    <w:lsdException w:name="Grid Table 7 Colorful" w:uiPriority="52"/>
+    <w:lsdException w:name="Grid Table 1 Light Accent 1" w:uiPriority="46"/>
+    <w:lsdException w:name="Grid Table 2 Accent 1" w:uiPriority="47"/>
+    <w:lsdException w:name="Grid Table 3 Accent 1" w:uiPriority="48"/>
+    <w:lsdException w:name="Grid Table 4 Accent 1" w:uiPriority="49"/>
+    <w:lsdException w:name="Grid Table 5 Dark Accent 1" w:uiPriority="50"/>
+    <w:lsdException w:name="Grid Table 6 Colorful Accent 1" w:uiPriority="51"/>
+    <w:lsdException w:name="Grid Table 7 Colorful Accent 1" w:uiPriority="52"/>
+    <w:lsdException w:name="Grid Table 1 Light Accent 2" w:uiPriority="46"/>
+    <w:lsdException w:name="Grid Table 2 Accent 2" w:uiPriority="47"/>
+    <w:lsdException w:name="Grid Table 3 Accent 2" w:uiPriority="48"/>
+    <w:lsdException w:name="Grid Table 4 Accent 2" w:uiPriority="49"/>
+    <w:lsdException w:name="Grid Table 5 Dark Accent 2" w:uiPriority="50"/>
+    <w:lsdException w:name="Grid Table 6 Colorful Accent 2" w:uiPriority="51"/>
+    <w:lsdException w:name="Grid Table 7 Colorful Accent 2" w:uiPriority="52"/>
+    <w:lsdException w:name="Grid Table 1 Light Accent 3" w:uiPriority="46"/>
+    <w:lsdException w:name="Grid Table 2 Accent 3" w:uiPriority="47"/>
+    <w:lsdException w:name="Grid Table 3 Accent 3" w:uiPriority="48"/>
+    <w:lsdException w:name="Grid Table 4 Accent 3" w:uiPriority="49"/>
+    <w:lsdException w:name="Grid Table 5 Dark Accent 3" w:uiPriority="50"/>
+    <w:lsdException w:name="Grid Table 6 Colorful Accent 3" w:uiPriority="51"/>
+    <w:lsdException w:name="Grid Table 7 Colorful Accent 3" w:uiPriority="52"/>
+    <w:lsdException w:name="Grid Table 1 Light Accent 4" w:uiPriority="46"/>
+    <w:lsdException w:name="Grid Table 2 Accent 4" w:uiPriority="47"/>
+    <w:lsdException w:name="Grid Table 3 Accent 4" w:uiPriority="48"/>
+    <w:lsdException w:name="Grid Table 4 Accent 4" w:uiPriority="49"/>
+    <w:lsdException w:name="Grid Table 5 Dark Accent 4" w:uiPriority="50"/>
+    <w:lsdException w:name="Grid Table 6 Colorful Accent 4" w:uiPriority="51"/>
+    <w:lsdException w:name="Grid Table 7 Colorful Accent 4" w:uiPriority="52"/>
+    <w:lsdException w:name="Grid Table 1 Light Accent 5" w:uiPriority="46"/>
+    <w:lsdException w:name="Grid Table 2 Accent 5" w:uiPriority="47"/>
+    <w:lsdException w:name="Grid Table 3 Accent 5" w:uiPriority="48"/>
+    <w:lsdException w:name="Grid Table 4 Accent 5" w:uiPriority="49"/>
+    <w:lsdException w:name="Grid Table 5 Dark Accent 5" w:uiPriority="50"/>
+    <w:lsdException w:name="Grid Table 6 Colorful Accent 5" w:uiPriority="51"/>
+    <w:lsdException w:name="Grid Table 7 Colorful Accent 5" w:uiPriority="52"/>
+    <w:lsdException w:name="Grid Table 1 Light Accent 6" w:uiPriority="46"/>
+    <w:lsdException w:name="Grid Table 2 Accent 6" w:uiPriority="47"/>
+    <w:lsdException w:name="Grid Table 3 Accent 6" w:uiPriority="48"/>
+    <w:lsdException w:name="Grid Table 4 Accent 6" w:uiPriority="49"/>
+    <w:lsdException w:name="Grid Table 5 Dark Accent 6" w:uiPriority="50"/>
+    <w:lsdException w:name="Grid Table 6 Colorful Accent 6" w:uiPriority="51"/>
+    <w:lsdException w:name="Grid Table 7 Colorful Accent 6" w:uiPriority="52"/>
+    <w:lsdException w:name="List Table 1 Light" w:uiPriority="46"/>
+    <w:lsdException w:name="List Table 2" w:uiPriority="47"/>
+    <w:lsdException w:name="List Table 3" w:uiPriority="48"/>
+    <w:lsdException w:name="List Table 4" w:uiPriority="49"/>
+    <w:lsdException w:name="List Table 5 Dark" w:uiPriority="50"/>
+    <w:lsdException w:name="List Table 6 Colorful" w:uiPriority="51"/>
+    <w:lsdException w:name="List Table 7 Colorful" w:uiPriority="52"/>
+    <w:lsdException w:name="List Table 1 Light Accent 1" w:uiPriority="46"/>
+    <w:lsdException w:name="List Table 2 Accent 1" w:uiPriority="47"/>
+    <w:lsdException w:name="List Table 3 Accent 1" w:uiPriority="48"/>
+    <w:lsdException w:name="List Table 4 Accent 1" w:uiPriority="49"/>
+    <w:lsdException w:name="List Table 5 Dark Accent 1" w:uiPriority="50"/>
+    <w:lsdException w:name="List Table 6 Colorful Accent 1" w:uiPriority="51"/>
+    <w:lsdException w:name="List Table 7 Colorful Accent 1" w:uiPriority="52"/>
+    <w:lsdException w:name="List Table 1 Light Accent 2" w:uiPriority="46"/>
+    <w:lsdException w:name="List Table 2 Accent 2" w:uiPriority="47"/>
+    <w:lsdException w:name="List Table 3 Accent 2" w:uiPriority="48"/>
+    <w:lsdException w:name="List Table 4 Accent 2" w:uiPriority="49"/>
+    <w:lsdException w:name="List Table 5 Dark Accent 2" w:uiPriority="50"/>
+    <w:lsdException w:name="List Table 6 Colorful Accent 2" w:uiPriority="51"/>
+    <w:lsdException w:name="List Table 7 Colorful Accent 2" w:uiPriority="52"/>
+    <w:lsdException w:name="List Table 1 Light Accent 3" w:uiPriority="46"/>
+    <w:lsdException w:name="List Table 2 Accent 3" w:uiPriority="47"/>
+    <w:lsdException w:name="List Table 3 Accent 3" w:uiPriority="48"/>
+    <w:lsdException w:name="List Table 4 Accent 3" w:uiPriority="49"/>
+    <w:lsdException w:name="List Table 5 Dark Accent 3" w:uiPriority="50"/>
+    <w:lsdException w:name="List Table 6 Colorful Accent 3" w:uiPriority="51"/>
+    <w:lsdException w:name="List Table 7 Colorful Accent 3" w:uiPriority="52"/>
+    <w:lsdException w:name="List Table 1 Light Accent 4" w:uiPriority="46"/>
+    <w:lsdException w:name="List Table 2 Accent 4" w:uiPriority="47"/>
+    <w:lsdException w:name="List Table 3 Accent 4" w:uiPriority="48"/>
+    <w:lsdException w:name="List Table 4 Accent 4" w:uiPriority="49"/>
+    <w:lsdException w:name="List Table 5 Dark Accent 4" w:uiPriority="50"/>
+    <w:lsdException w:name="List Table 6 Colorful Accent 4" w:uiPriority="51"/>
+    <w:lsdException w:name="List Table 7 Colorful Accent 4" w:uiPriority="52"/>
+    <w:lsdException w:name="List Table 1 Light Accent 5" w:uiPriority="46"/>
+    <w:lsdException w:name="List Table 2 Accent 5" w:uiPriority="47"/>
+    <w:lsdException w:name="List Table 3 Accent 5" w:uiPriority="48"/>
+    <w:lsdException w:name="List Table 4 Accent 5" w:uiPriority="49"/>
+    <w:lsdException w:name="List Table 5 Dark Accent 5" w:uiPriority="50"/>
+    <w:lsdException w:name="List Table 6 Colorful Accent 5" w:uiPriority="51"/>
+    <w:lsdException w:name="List Table 7 Colorful Accent 5" w:uiPriority="52"/>
+    <w:lsdException w:name="List Table 1 Light Accent 6" w:uiPriority="46"/>
+    <w:lsdException w:name="List Table 2 Accent 6" w:uiPriority="47"/>
+    <w:lsdException w:name="List Table 3 Accent 6" w:uiPriority="48"/>
+    <w:lsdException w:name="List Table 4 Accent 6" w:uiPriority="49"/>
+    <w:lsdException w:name="List Table 5 Dark Accent 6" w:uiPriority="50"/>
+    <w:lsdException w:name="List Table 6 Colorful Accent 6" w:uiPriority="51"/>
+    <w:lsdException w:name="List Table 7 Colorful Accent 6" w:uiPriority="52"/>
   </w:latentStyles>
-  <w:style w:type="paragraph" w:default="1" w:styleId="Normal">
+  <w:style w:type="paragraph" w:default="1" w:styleId="Standard">
     <w:name w:val="Normal"/>
     <w:qFormat/>
     <w:rsid w:val="00090E6D"/>
@@ -2878,11 +3155,11 @@
       <w:sz w:val="20"/>
     </w:rPr>
   </w:style>
-  <w:style w:type="paragraph" w:styleId="Heading1">
+  <w:style w:type="paragraph" w:styleId="berschrift1">
     <w:name w:val="heading 1"/>
-    <w:basedOn w:val="Normal"/>
-    <w:next w:val="Normal"/>
-    <w:link w:val="Heading1Char"/>
+    <w:basedOn w:val="Standard"/>
+    <w:next w:val="Standard"/>
+    <w:link w:val="berschrift1Zchn"/>
     <w:uiPriority w:val="9"/>
     <w:qFormat/>
     <w:rsid w:val="00090E6D"/>
@@ -2899,11 +3176,11 @@
       <w:szCs w:val="32"/>
     </w:rPr>
   </w:style>
-  <w:style w:type="paragraph" w:styleId="Heading2">
+  <w:style w:type="paragraph" w:styleId="berschrift2">
     <w:name w:val="heading 2"/>
-    <w:basedOn w:val="Normal"/>
-    <w:next w:val="Normal"/>
-    <w:link w:val="Heading2Char"/>
+    <w:basedOn w:val="Standard"/>
+    <w:next w:val="Standard"/>
+    <w:link w:val="berschrift2Zchn"/>
     <w:uiPriority w:val="9"/>
     <w:unhideWhenUsed/>
     <w:qFormat/>
@@ -2921,13 +3198,13 @@
       <w:szCs w:val="26"/>
     </w:rPr>
   </w:style>
-  <w:style w:type="character" w:default="1" w:styleId="DefaultParagraphFont">
+  <w:style w:type="character" w:default="1" w:styleId="Absatz-Standardschriftart">
     <w:name w:val="Default Paragraph Font"/>
     <w:uiPriority w:val="1"/>
     <w:semiHidden/>
     <w:unhideWhenUsed/>
   </w:style>
-  <w:style w:type="table" w:default="1" w:styleId="TableNormal">
+  <w:style w:type="table" w:default="1" w:styleId="NormaleTabelle">
     <w:name w:val="Normal Table"/>
     <w:uiPriority w:val="99"/>
     <w:semiHidden/>
@@ -2942,17 +3219,17 @@
       </w:tblCellMar>
     </w:tblPr>
   </w:style>
-  <w:style w:type="numbering" w:default="1" w:styleId="NoList">
+  <w:style w:type="numbering" w:default="1" w:styleId="KeineListe">
     <w:name w:val="No List"/>
     <w:uiPriority w:val="99"/>
     <w:semiHidden/>
     <w:unhideWhenUsed/>
   </w:style>
-  <w:style w:type="paragraph" w:styleId="Title">
+  <w:style w:type="paragraph" w:styleId="Titel">
     <w:name w:val="Title"/>
-    <w:basedOn w:val="Normal"/>
-    <w:next w:val="Normal"/>
-    <w:link w:val="TitleChar"/>
+    <w:basedOn w:val="Standard"/>
+    <w:next w:val="Standard"/>
+    <w:link w:val="TitelZchn"/>
     <w:uiPriority w:val="10"/>
     <w:qFormat/>
     <w:rsid w:val="00090E6D"/>
@@ -2968,10 +3245,10 @@
       <w:szCs w:val="52"/>
     </w:rPr>
   </w:style>
-  <w:style w:type="character" w:customStyle="1" w:styleId="TitleChar">
-    <w:name w:val="Title Char"/>
-    <w:basedOn w:val="DefaultParagraphFont"/>
-    <w:link w:val="Title"/>
+  <w:style w:type="character" w:customStyle="1" w:styleId="TitelZchn">
+    <w:name w:val="Titel Zchn"/>
+    <w:basedOn w:val="Absatz-Standardschriftart"/>
+    <w:link w:val="Titel"/>
     <w:uiPriority w:val="10"/>
     <w:rsid w:val="00090E6D"/>
     <w:rPr>
@@ -2982,10 +3259,10 @@
       <w:szCs w:val="52"/>
     </w:rPr>
   </w:style>
-  <w:style w:type="character" w:customStyle="1" w:styleId="Heading1Char">
-    <w:name w:val="Heading 1 Char"/>
-    <w:basedOn w:val="DefaultParagraphFont"/>
-    <w:link w:val="Heading1"/>
+  <w:style w:type="character" w:customStyle="1" w:styleId="berschrift1Zchn">
+    <w:name w:val="Überschrift 1 Zchn"/>
+    <w:basedOn w:val="Absatz-Standardschriftart"/>
+    <w:link w:val="berschrift1"/>
     <w:uiPriority w:val="9"/>
     <w:rsid w:val="00090E6D"/>
     <w:rPr>
@@ -2995,9 +3272,9 @@
       <w:szCs w:val="32"/>
     </w:rPr>
   </w:style>
-  <w:style w:type="table" w:styleId="TableGrid">
+  <w:style w:type="table" w:styleId="Tabellenraster">
     <w:name w:val="Table Grid"/>
-    <w:basedOn w:val="TableNormal"/>
+    <w:basedOn w:val="NormaleTabelle"/>
     <w:uiPriority w:val="59"/>
     <w:rsid w:val="00CA796F"/>
     <w:tblPr>
@@ -3018,10 +3295,10 @@
       </w:tblCellMar>
     </w:tblPr>
   </w:style>
-  <w:style w:type="paragraph" w:styleId="Header">
+  <w:style w:type="paragraph" w:styleId="Kopfzeile">
     <w:name w:val="header"/>
-    <w:basedOn w:val="Normal"/>
-    <w:link w:val="HeaderChar"/>
+    <w:basedOn w:val="Standard"/>
+    <w:link w:val="KopfzeileZchn"/>
     <w:uiPriority w:val="99"/>
     <w:unhideWhenUsed/>
     <w:rsid w:val="00697CBE"/>
@@ -3033,20 +3310,20 @@
       <w:spacing w:before="0" w:after="0" w:line="240" w:lineRule="auto"/>
     </w:pPr>
   </w:style>
-  <w:style w:type="character" w:customStyle="1" w:styleId="HeaderChar">
-    <w:name w:val="Header Char"/>
-    <w:basedOn w:val="DefaultParagraphFont"/>
-    <w:link w:val="Header"/>
+  <w:style w:type="character" w:customStyle="1" w:styleId="KopfzeileZchn">
+    <w:name w:val="Kopfzeile Zchn"/>
+    <w:basedOn w:val="Absatz-Standardschriftart"/>
+    <w:link w:val="Kopfzeile"/>
     <w:uiPriority w:val="99"/>
     <w:rsid w:val="00697CBE"/>
     <w:rPr>
       <w:rFonts w:asciiTheme="majorHAnsi" w:hAnsiTheme="majorHAnsi"/>
     </w:rPr>
   </w:style>
-  <w:style w:type="paragraph" w:styleId="Footer">
+  <w:style w:type="paragraph" w:styleId="Fuzeile">
     <w:name w:val="footer"/>
-    <w:basedOn w:val="Normal"/>
-    <w:link w:val="FooterChar"/>
+    <w:basedOn w:val="Standard"/>
+    <w:link w:val="FuzeileZchn"/>
     <w:uiPriority w:val="99"/>
     <w:unhideWhenUsed/>
     <w:rsid w:val="00697CBE"/>
@@ -3058,28 +3335,28 @@
       <w:spacing w:before="0" w:after="0" w:line="240" w:lineRule="auto"/>
     </w:pPr>
   </w:style>
-  <w:style w:type="character" w:customStyle="1" w:styleId="FooterChar">
-    <w:name w:val="Footer Char"/>
-    <w:basedOn w:val="DefaultParagraphFont"/>
-    <w:link w:val="Footer"/>
+  <w:style w:type="character" w:customStyle="1" w:styleId="FuzeileZchn">
+    <w:name w:val="Fußzeile Zchn"/>
+    <w:basedOn w:val="Absatz-Standardschriftart"/>
+    <w:link w:val="Fuzeile"/>
     <w:uiPriority w:val="99"/>
     <w:rsid w:val="00697CBE"/>
     <w:rPr>
       <w:rFonts w:asciiTheme="majorHAnsi" w:hAnsiTheme="majorHAnsi"/>
     </w:rPr>
   </w:style>
-  <w:style w:type="character" w:styleId="PageNumber">
+  <w:style w:type="character" w:styleId="Seitenzahl">
     <w:name w:val="page number"/>
-    <w:basedOn w:val="DefaultParagraphFont"/>
+    <w:basedOn w:val="Absatz-Standardschriftart"/>
     <w:uiPriority w:val="99"/>
     <w:semiHidden/>
     <w:unhideWhenUsed/>
     <w:rsid w:val="00697CBE"/>
   </w:style>
-  <w:style w:type="character" w:customStyle="1" w:styleId="Heading2Char">
-    <w:name w:val="Heading 2 Char"/>
-    <w:basedOn w:val="DefaultParagraphFont"/>
-    <w:link w:val="Heading2"/>
+  <w:style w:type="character" w:customStyle="1" w:styleId="berschrift2Zchn">
+    <w:name w:val="Überschrift 2 Zchn"/>
+    <w:basedOn w:val="Absatz-Standardschriftart"/>
+    <w:link w:val="berschrift2"/>
     <w:uiPriority w:val="9"/>
     <w:rsid w:val="004A7BEE"/>
     <w:rPr>
@@ -3089,10 +3366,10 @@
       <w:szCs w:val="26"/>
     </w:rPr>
   </w:style>
-  <w:style w:type="paragraph" w:styleId="BalloonText">
+  <w:style w:type="paragraph" w:styleId="Sprechblasentext">
     <w:name w:val="Balloon Text"/>
-    <w:basedOn w:val="Normal"/>
-    <w:link w:val="BalloonTextChar"/>
+    <w:basedOn w:val="Standard"/>
+    <w:link w:val="SprechblasentextZchn"/>
     <w:uiPriority w:val="99"/>
     <w:semiHidden/>
     <w:unhideWhenUsed/>
@@ -3106,10 +3383,10 @@
       <w:szCs w:val="18"/>
     </w:rPr>
   </w:style>
-  <w:style w:type="character" w:customStyle="1" w:styleId="BalloonTextChar">
-    <w:name w:val="Balloon Text Char"/>
-    <w:basedOn w:val="DefaultParagraphFont"/>
-    <w:link w:val="BalloonText"/>
+  <w:style w:type="character" w:customStyle="1" w:styleId="SprechblasentextZchn">
+    <w:name w:val="Sprechblasentext Zchn"/>
+    <w:basedOn w:val="Absatz-Standardschriftart"/>
+    <w:link w:val="Sprechblasentext"/>
     <w:uiPriority w:val="99"/>
     <w:semiHidden/>
     <w:rsid w:val="004A7BEE"/>
@@ -3119,437 +3396,10 @@
       <w:szCs w:val="18"/>
     </w:rPr>
   </w:style>
-  <w:style w:type="paragraph" w:styleId="Caption">
+  <w:style w:type="paragraph" w:styleId="Beschriftung">
     <w:name w:val="caption"/>
-    <w:basedOn w:val="Normal"/>
-    <w:next w:val="Normal"/>
-    <w:uiPriority w:val="35"/>
-    <w:unhideWhenUsed/>
-    <w:qFormat/>
-    <w:rsid w:val="00224A31"/>
-    <w:pPr>
-      <w:spacing w:before="0" w:after="200" w:line="240" w:lineRule="auto"/>
-    </w:pPr>
-    <w:rPr>
-      <w:i/>
-      <w:iCs/>
-      <w:color w:val="1F497D" w:themeColor="text2"/>
-      <w:sz w:val="18"/>
-      <w:szCs w:val="18"/>
-    </w:rPr>
-  </w:style>
-</w:styles>
-</file>
-
-<file path=word/stylesWithEffects.xml><?xml version="1.0" encoding="utf-8"?>
-<w:styles xmlns:wpc="http://schemas.microsoft.com/office/word/2010/wordprocessingCanvas" xmlns:mc="http://schemas.openxmlformats.org/markup-compatibility/2006" xmlns:o="urn:schemas-microsoft-com:office:office" xmlns:r="http://schemas.openxmlformats.org/officeDocument/2006/relationships" xmlns:m="http://schemas.openxmlformats.org/officeDocument/2006/math" xmlns:v="urn:schemas-microsoft-com:vml" xmlns:wp14="http://schemas.microsoft.com/office/word/2010/wordprocessingDrawing" xmlns:wp="http://schemas.openxmlformats.org/drawingml/2006/wordprocessingDrawing" xmlns:w10="urn:schemas-microsoft-com:office:word" xmlns:w="http://schemas.openxmlformats.org/wordprocessingml/2006/main" xmlns:w14="http://schemas.microsoft.com/office/word/2010/wordml" xmlns:wpg="http://schemas.microsoft.com/office/word/2010/wordprocessingGroup" xmlns:wpi="http://schemas.microsoft.com/office/word/2010/wordprocessingInk" xmlns:wne="http://schemas.microsoft.com/office/word/2006/wordml" xmlns:wps="http://schemas.microsoft.com/office/word/2010/wordprocessingShape" mc:Ignorable="w14 wp14">
-  <w:docDefaults>
-    <w:rPrDefault>
-      <w:rPr>
-        <w:rFonts w:asciiTheme="minorHAnsi" w:eastAsiaTheme="minorEastAsia" w:hAnsiTheme="minorHAnsi" w:cstheme="minorBidi"/>
-        <w:sz w:val="24"/>
-        <w:szCs w:val="24"/>
-        <w:lang w:val="de-DE" w:eastAsia="de-DE" w:bidi="ar-SA"/>
-      </w:rPr>
-    </w:rPrDefault>
-    <w:pPrDefault/>
-  </w:docDefaults>
-  <w:latentStyles w:defLockedState="0" w:defUIPriority="99" w:defSemiHidden="1" w:defUnhideWhenUsed="1" w:defQFormat="0" w:count="267">
-    <w:lsdException w:name="Normal" w:semiHidden="0" w:uiPriority="0" w:unhideWhenUsed="0" w:qFormat="1"/>
-    <w:lsdException w:name="heading 1" w:semiHidden="0" w:uiPriority="9" w:unhideWhenUsed="0" w:qFormat="1"/>
-    <w:lsdException w:name="heading 2" w:uiPriority="9" w:qFormat="1"/>
-    <w:lsdException w:name="heading 3" w:uiPriority="9" w:qFormat="1"/>
-    <w:lsdException w:name="heading 4" w:uiPriority="9" w:qFormat="1"/>
-    <w:lsdException w:name="heading 5" w:uiPriority="9" w:qFormat="1"/>
-    <w:lsdException w:name="heading 6" w:uiPriority="9" w:qFormat="1"/>
-    <w:lsdException w:name="heading 7" w:uiPriority="9" w:qFormat="1"/>
-    <w:lsdException w:name="heading 8" w:uiPriority="9" w:qFormat="1"/>
-    <w:lsdException w:name="heading 9" w:uiPriority="9" w:qFormat="1"/>
-    <w:lsdException w:name="toc 1" w:uiPriority="39"/>
-    <w:lsdException w:name="toc 2" w:uiPriority="39"/>
-    <w:lsdException w:name="toc 3" w:uiPriority="39"/>
-    <w:lsdException w:name="toc 4" w:uiPriority="39"/>
-    <w:lsdException w:name="toc 5" w:uiPriority="39"/>
-    <w:lsdException w:name="toc 6" w:uiPriority="39"/>
-    <w:lsdException w:name="toc 7" w:uiPriority="39"/>
-    <w:lsdException w:name="toc 8" w:uiPriority="39"/>
-    <w:lsdException w:name="toc 9" w:uiPriority="39"/>
-    <w:lsdException w:name="caption" w:uiPriority="35" w:qFormat="1"/>
-    <w:lsdException w:name="Title" w:semiHidden="0" w:uiPriority="10" w:unhideWhenUsed="0" w:qFormat="1"/>
-    <w:lsdException w:name="Default Paragraph Font" w:uiPriority="1"/>
-    <w:lsdException w:name="Subtitle" w:semiHidden="0" w:uiPriority="11" w:unhideWhenUsed="0" w:qFormat="1"/>
-    <w:lsdException w:name="Strong" w:semiHidden="0" w:uiPriority="22" w:unhideWhenUsed="0" w:qFormat="1"/>
-    <w:lsdException w:name="Emphasis" w:semiHidden="0" w:uiPriority="20" w:unhideWhenUsed="0" w:qFormat="1"/>
-    <w:lsdException w:name="Table Grid" w:semiHidden="0" w:uiPriority="59" w:unhideWhenUsed="0"/>
-    <w:lsdException w:name="Placeholder Text" w:unhideWhenUsed="0"/>
-    <w:lsdException w:name="No Spacing" w:semiHidden="0" w:uiPriority="1" w:unhideWhenUsed="0" w:qFormat="1"/>
-    <w:lsdException w:name="Light Shading" w:semiHidden="0" w:uiPriority="60" w:unhideWhenUsed="0"/>
-    <w:lsdException w:name="Light List" w:semiHidden="0" w:uiPriority="61" w:unhideWhenUsed="0"/>
-    <w:lsdException w:name="Light Grid" w:semiHidden="0" w:uiPriority="62" w:unhideWhenUsed="0"/>
-    <w:lsdException w:name="Medium Shading 1" w:semiHidden="0" w:uiPriority="63" w:unhideWhenUsed="0"/>
-    <w:lsdException w:name="Medium Shading 2" w:semiHidden="0" w:uiPriority="64" w:unhideWhenUsed="0"/>
-    <w:lsdException w:name="Medium List 1" w:semiHidden="0" w:uiPriority="65" w:unhideWhenUsed="0"/>
-    <w:lsdException w:name="Medium List 2" w:semiHidden="0" w:uiPriority="66" w:unhideWhenUsed="0"/>
-    <w:lsdException w:name="Medium Grid 1" w:semiHidden="0" w:uiPriority="67" w:unhideWhenUsed="0"/>
-    <w:lsdException w:name="Medium Grid 2" w:semiHidden="0" w:uiPriority="68" w:unhideWhenUsed="0"/>
-    <w:lsdException w:name="Medium Grid 3" w:semiHidden="0" w:uiPriority="69" w:unhideWhenUsed="0"/>
-    <w:lsdException w:name="Dark List" w:semiHidden="0" w:uiPriority="70" w:unhideWhenUsed="0"/>
-    <w:lsdException w:name="Colorful Shading" w:semiHidden="0" w:uiPriority="71" w:unhideWhenUsed="0"/>
-    <w:lsdException w:name="Colorful List" w:semiHidden="0" w:uiPriority="72" w:unhideWhenUsed="0"/>
-    <w:lsdException w:name="Colorful Grid" w:semiHidden="0" w:uiPriority="73" w:unhideWhenUsed="0"/>
-    <w:lsdException w:name="Light Shading Accent 1" w:semiHidden="0" w:uiPriority="60" w:unhideWhenUsed="0"/>
-    <w:lsdException w:name="Light List Accent 1" w:semiHidden="0" w:uiPriority="61" w:unhideWhenUsed="0"/>
-    <w:lsdException w:name="Light Grid Accent 1" w:semiHidden="0" w:uiPriority="62" w:unhideWhenUsed="0"/>
-    <w:lsdException w:name="Medium Shading 1 Accent 1" w:semiHidden="0" w:uiPriority="63" w:unhideWhenUsed="0"/>
-    <w:lsdException w:name="Medium Shading 2 Accent 1" w:semiHidden="0" w:uiPriority="64" w:unhideWhenUsed="0"/>
-    <w:lsdException w:name="Medium List 1 Accent 1" w:semiHidden="0" w:uiPriority="65" w:unhideWhenUsed="0"/>
-    <w:lsdException w:name="Revision" w:unhideWhenUsed="0"/>
-    <w:lsdException w:name="List Paragraph" w:semiHidden="0" w:uiPriority="34" w:unhideWhenUsed="0" w:qFormat="1"/>
-    <w:lsdException w:name="Quote" w:semiHidden="0" w:uiPriority="29" w:unhideWhenUsed="0" w:qFormat="1"/>
-    <w:lsdException w:name="Intense Quote" w:semiHidden="0" w:uiPriority="30" w:unhideWhenUsed="0" w:qFormat="1"/>
-    <w:lsdException w:name="Medium List 2 Accent 1" w:semiHidden="0" w:uiPriority="66" w:unhideWhenUsed="0"/>
-    <w:lsdException w:name="Medium Grid 1 Accent 1" w:semiHidden="0" w:uiPriority="67" w:unhideWhenUsed="0"/>
-    <w:lsdException w:name="Medium Grid 2 Accent 1" w:semiHidden="0" w:uiPriority="68" w:unhideWhenUsed="0"/>
-    <w:lsdException w:name="Medium Grid 3 Accent 1" w:semiHidden="0" w:uiPriority="69" w:unhideWhenUsed="0"/>
-    <w:lsdException w:name="Dark List Accent 1" w:semiHidden="0" w:uiPriority="70" w:unhideWhenUsed="0"/>
-    <w:lsdException w:name="Colorful Shading Accent 1" w:semiHidden="0" w:uiPriority="71" w:unhideWhenUsed="0"/>
-    <w:lsdException w:name="Colorful List Accent 1" w:semiHidden="0" w:uiPriority="72" w:unhideWhenUsed="0"/>
-    <w:lsdException w:name="Colorful Grid Accent 1" w:semiHidden="0" w:uiPriority="73" w:unhideWhenUsed="0"/>
-    <w:lsdException w:name="Light Shading Accent 2" w:semiHidden="0" w:uiPriority="60" w:unhideWhenUsed="0"/>
-    <w:lsdException w:name="Light List Accent 2" w:semiHidden="0" w:uiPriority="61" w:unhideWhenUsed="0"/>
-    <w:lsdException w:name="Light Grid Accent 2" w:semiHidden="0" w:uiPriority="62" w:unhideWhenUsed="0"/>
-    <w:lsdException w:name="Medium Shading 1 Accent 2" w:semiHidden="0" w:uiPriority="63" w:unhideWhenUsed="0"/>
-    <w:lsdException w:name="Medium Shading 2 Accent 2" w:semiHidden="0" w:uiPriority="64" w:unhideWhenUsed="0"/>
-    <w:lsdException w:name="Medium List 1 Accent 2" w:semiHidden="0" w:uiPriority="65" w:unhideWhenUsed="0"/>
-    <w:lsdException w:name="Medium List 2 Accent 2" w:semiHidden="0" w:uiPriority="66" w:unhideWhenUsed="0"/>
-    <w:lsdException w:name="Medium Grid 1 Accent 2" w:semiHidden="0" w:uiPriority="67" w:unhideWhenUsed="0"/>
-    <w:lsdException w:name="Medium Grid 2 Accent 2" w:semiHidden="0" w:uiPriority="68" w:unhideWhenUsed="0"/>
-    <w:lsdException w:name="Medium Grid 3 Accent 2" w:semiHidden="0" w:uiPriority="69" w:unhideWhenUsed="0"/>
-    <w:lsdException w:name="Dark List Accent 2" w:semiHidden="0" w:uiPriority="70" w:unhideWhenUsed="0"/>
-    <w:lsdException w:name="Colorful Shading Accent 2" w:semiHidden="0" w:uiPriority="71" w:unhideWhenUsed="0"/>
-    <w:lsdException w:name="Colorful List Accent 2" w:semiHidden="0" w:uiPriority="72" w:unhideWhenUsed="0"/>
-    <w:lsdException w:name="Colorful Grid Accent 2" w:semiHidden="0" w:uiPriority="73" w:unhideWhenUsed="0"/>
-    <w:lsdException w:name="Light Shading Accent 3" w:semiHidden="0" w:uiPriority="60" w:unhideWhenUsed="0"/>
-    <w:lsdException w:name="Light List Accent 3" w:semiHidden="0" w:uiPriority="61" w:unhideWhenUsed="0"/>
-    <w:lsdException w:name="Light Grid Accent 3" w:semiHidden="0" w:uiPriority="62" w:unhideWhenUsed="0"/>
-    <w:lsdException w:name="Medium Shading 1 Accent 3" w:semiHidden="0" w:uiPriority="63" w:unhideWhenUsed="0"/>
-    <w:lsdException w:name="Medium Shading 2 Accent 3" w:semiHidden="0" w:uiPriority="64" w:unhideWhenUsed="0"/>
-    <w:lsdException w:name="Medium List 1 Accent 3" w:semiHidden="0" w:uiPriority="65" w:unhideWhenUsed="0"/>
-    <w:lsdException w:name="Medium List 2 Accent 3" w:semiHidden="0" w:uiPriority="66" w:unhideWhenUsed="0"/>
-    <w:lsdException w:name="Medium Grid 1 Accent 3" w:semiHidden="0" w:uiPriority="67" w:unhideWhenUsed="0"/>
-    <w:lsdException w:name="Medium Grid 2 Accent 3" w:semiHidden="0" w:uiPriority="68" w:unhideWhenUsed="0"/>
-    <w:lsdException w:name="Medium Grid 3 Accent 3" w:semiHidden="0" w:uiPriority="69" w:unhideWhenUsed="0"/>
-    <w:lsdException w:name="Dark List Accent 3" w:semiHidden="0" w:uiPriority="70" w:unhideWhenUsed="0"/>
-    <w:lsdException w:name="Colorful Shading Accent 3" w:semiHidden="0" w:uiPriority="71" w:unhideWhenUsed="0"/>
-    <w:lsdException w:name="Colorful List Accent 3" w:semiHidden="0" w:uiPriority="72" w:unhideWhenUsed="0"/>
-    <w:lsdException w:name="Colorful Grid Accent 3" w:semiHidden="0" w:uiPriority="73" w:unhideWhenUsed="0"/>
-    <w:lsdException w:name="Light Shading Accent 4" w:semiHidden="0" w:uiPriority="60" w:unhideWhenUsed="0"/>
-    <w:lsdException w:name="Light List Accent 4" w:semiHidden="0" w:uiPriority="61" w:unhideWhenUsed="0"/>
-    <w:lsdException w:name="Light Grid Accent 4" w:semiHidden="0" w:uiPriority="62" w:unhideWhenUsed="0"/>
-    <w:lsdException w:name="Medium Shading 1 Accent 4" w:semiHidden="0" w:uiPriority="63" w:unhideWhenUsed="0"/>
-    <w:lsdException w:name="Medium Shading 2 Accent 4" w:semiHidden="0" w:uiPriority="64" w:unhideWhenUsed="0"/>
-    <w:lsdException w:name="Medium List 1 Accent 4" w:semiHidden="0" w:uiPriority="65" w:unhideWhenUsed="0"/>
-    <w:lsdException w:name="Medium List 2 Accent 4" w:semiHidden="0" w:uiPriority="66" w:unhideWhenUsed="0"/>
-    <w:lsdException w:name="Medium Grid 1 Accent 4" w:semiHidden="0" w:uiPriority="67" w:unhideWhenUsed="0"/>
-    <w:lsdException w:name="Medium Grid 2 Accent 4" w:semiHidden="0" w:uiPriority="68" w:unhideWhenUsed="0"/>
-    <w:lsdException w:name="Medium Grid 3 Accent 4" w:semiHidden="0" w:uiPriority="69" w:unhideWhenUsed="0"/>
-    <w:lsdException w:name="Dark List Accent 4" w:semiHidden="0" w:uiPriority="70" w:unhideWhenUsed="0"/>
-    <w:lsdException w:name="Colorful Shading Accent 4" w:semiHidden="0" w:uiPriority="71" w:unhideWhenUsed="0"/>
-    <w:lsdException w:name="Colorful List Accent 4" w:semiHidden="0" w:uiPriority="72" w:unhideWhenUsed="0"/>
-    <w:lsdException w:name="Colorful Grid Accent 4" w:semiHidden="0" w:uiPriority="73" w:unhideWhenUsed="0"/>
-    <w:lsdException w:name="Light Shading Accent 5" w:semiHidden="0" w:uiPriority="60" w:unhideWhenUsed="0"/>
-    <w:lsdException w:name="Light List Accent 5" w:semiHidden="0" w:uiPriority="61" w:unhideWhenUsed="0"/>
-    <w:lsdException w:name="Light Grid Accent 5" w:semiHidden="0" w:uiPriority="62" w:unhideWhenUsed="0"/>
-    <w:lsdException w:name="Medium Shading 1 Accent 5" w:semiHidden="0" w:uiPriority="63" w:unhideWhenUsed="0"/>
-    <w:lsdException w:name="Medium Shading 2 Accent 5" w:semiHidden="0" w:uiPriority="64" w:unhideWhenUsed="0"/>
-    <w:lsdException w:name="Medium List 1 Accent 5" w:semiHidden="0" w:uiPriority="65" w:unhideWhenUsed="0"/>
-    <w:lsdException w:name="Medium List 2 Accent 5" w:semiHidden="0" w:uiPriority="66" w:unhideWhenUsed="0"/>
-    <w:lsdException w:name="Medium Grid 1 Accent 5" w:semiHidden="0" w:uiPriority="67" w:unhideWhenUsed="0"/>
-    <w:lsdException w:name="Medium Grid 2 Accent 5" w:semiHidden="0" w:uiPriority="68" w:unhideWhenUsed="0"/>
-    <w:lsdException w:name="Medium Grid 3 Accent 5" w:semiHidden="0" w:uiPriority="69" w:unhideWhenUsed="0"/>
-    <w:lsdException w:name="Dark List Accent 5" w:semiHidden="0" w:uiPriority="70" w:unhideWhenUsed="0"/>
-    <w:lsdException w:name="Colorful Shading Accent 5" w:semiHidden="0" w:uiPriority="71" w:unhideWhenUsed="0"/>
-    <w:lsdException w:name="Colorful List Accent 5" w:semiHidden="0" w:uiPriority="72" w:unhideWhenUsed="0"/>
-    <w:lsdException w:name="Colorful Grid Accent 5" w:semiHidden="0" w:uiPriority="73" w:unhideWhenUsed="0"/>
-    <w:lsdException w:name="Light Shading Accent 6" w:semiHidden="0" w:uiPriority="60" w:unhideWhenUsed="0"/>
-    <w:lsdException w:name="Light List Accent 6" w:semiHidden="0" w:uiPriority="61" w:unhideWhenUsed="0"/>
-    <w:lsdException w:name="Light Grid Accent 6" w:semiHidden="0" w:uiPriority="62" w:unhideWhenUsed="0"/>
-    <w:lsdException w:name="Medium Shading 1 Accent 6" w:semiHidden="0" w:uiPriority="63" w:unhideWhenUsed="0"/>
-    <w:lsdException w:name="Medium Shading 2 Accent 6" w:semiHidden="0" w:uiPriority="64" w:unhideWhenUsed="0"/>
-    <w:lsdException w:name="Medium List 1 Accent 6" w:semiHidden="0" w:uiPriority="65" w:unhideWhenUsed="0"/>
-    <w:lsdException w:name="Medium List 2 Accent 6" w:semiHidden="0" w:uiPriority="66" w:unhideWhenUsed="0"/>
-    <w:lsdException w:name="Medium Grid 1 Accent 6" w:semiHidden="0" w:uiPriority="67" w:unhideWhenUsed="0"/>
-    <w:lsdException w:name="Medium Grid 2 Accent 6" w:semiHidden="0" w:uiPriority="68" w:unhideWhenUsed="0"/>
-    <w:lsdException w:name="Medium Grid 3 Accent 6" w:semiHidden="0" w:uiPriority="69" w:unhideWhenUsed="0"/>
-    <w:lsdException w:name="Dark List Accent 6" w:semiHidden="0" w:uiPriority="70" w:unhideWhenUsed="0"/>
-    <w:lsdException w:name="Colorful Shading Accent 6" w:semiHidden="0" w:uiPriority="71" w:unhideWhenUsed="0"/>
-    <w:lsdException w:name="Colorful List Accent 6" w:semiHidden="0" w:uiPriority="72" w:unhideWhenUsed="0"/>
-    <w:lsdException w:name="Colorful Grid Accent 6" w:semiHidden="0" w:uiPriority="73" w:unhideWhenUsed="0"/>
-    <w:lsdException w:name="Subtle Emphasis" w:semiHidden="0" w:uiPriority="19" w:unhideWhenUsed="0" w:qFormat="1"/>
-    <w:lsdException w:name="Intense Emphasis" w:semiHidden="0" w:uiPriority="21" w:unhideWhenUsed="0" w:qFormat="1"/>
-    <w:lsdException w:name="Subtle Reference" w:semiHidden="0" w:uiPriority="31" w:unhideWhenUsed="0" w:qFormat="1"/>
-    <w:lsdException w:name="Intense Reference" w:semiHidden="0" w:uiPriority="32" w:unhideWhenUsed="0" w:qFormat="1"/>
-    <w:lsdException w:name="Book Title" w:semiHidden="0" w:uiPriority="33" w:unhideWhenUsed="0" w:qFormat="1"/>
-    <w:lsdException w:name="Bibliography" w:uiPriority="37"/>
-    <w:lsdException w:name="TOC Heading" w:uiPriority="39" w:qFormat="1"/>
-  </w:latentStyles>
-  <w:style w:type="paragraph" w:default="1" w:styleId="Normal">
-    <w:name w:val="Normal"/>
-    <w:qFormat/>
-    <w:rsid w:val="00090E6D"/>
-    <w:pPr>
-      <w:spacing w:before="120" w:after="120" w:line="340" w:lineRule="atLeast"/>
-    </w:pPr>
-    <w:rPr>
-      <w:rFonts w:asciiTheme="majorHAnsi" w:hAnsiTheme="majorHAnsi"/>
-      <w:sz w:val="20"/>
-    </w:rPr>
-  </w:style>
-  <w:style w:type="paragraph" w:styleId="Heading1">
-    <w:name w:val="heading 1"/>
-    <w:basedOn w:val="Normal"/>
-    <w:next w:val="Normal"/>
-    <w:link w:val="Heading1Char"/>
-    <w:uiPriority w:val="9"/>
-    <w:qFormat/>
-    <w:rsid w:val="00090E6D"/>
-    <w:pPr>
-      <w:keepNext/>
-      <w:keepLines/>
-      <w:spacing w:before="480"/>
-      <w:outlineLvl w:val="0"/>
-    </w:pPr>
-    <w:rPr>
-      <w:rFonts w:eastAsiaTheme="majorEastAsia" w:cstheme="majorBidi"/>
-      <w:bCs/>
-      <w:sz w:val="28"/>
-      <w:szCs w:val="32"/>
-    </w:rPr>
-  </w:style>
-  <w:style w:type="paragraph" w:styleId="Heading2">
-    <w:name w:val="heading 2"/>
-    <w:basedOn w:val="Normal"/>
-    <w:next w:val="Normal"/>
-    <w:link w:val="Heading2Char"/>
-    <w:uiPriority w:val="9"/>
-    <w:unhideWhenUsed/>
-    <w:qFormat/>
-    <w:rsid w:val="004A7BEE"/>
-    <w:pPr>
-      <w:keepNext/>
-      <w:keepLines/>
-      <w:spacing w:before="200" w:after="0"/>
-      <w:outlineLvl w:val="1"/>
-    </w:pPr>
-    <w:rPr>
-      <w:rFonts w:eastAsiaTheme="majorEastAsia" w:cstheme="majorBidi"/>
-      <w:bCs/>
-      <w:sz w:val="28"/>
-      <w:szCs w:val="26"/>
-    </w:rPr>
-  </w:style>
-  <w:style w:type="character" w:default="1" w:styleId="DefaultParagraphFont">
-    <w:name w:val="Default Paragraph Font"/>
-    <w:uiPriority w:val="1"/>
-    <w:semiHidden/>
-    <w:unhideWhenUsed/>
-  </w:style>
-  <w:style w:type="table" w:default="1" w:styleId="TableNormal">
-    <w:name w:val="Normal Table"/>
-    <w:uiPriority w:val="99"/>
-    <w:semiHidden/>
-    <w:unhideWhenUsed/>
-    <w:tblPr>
-      <w:tblInd w:w="0" w:type="dxa"/>
-      <w:tblCellMar>
-        <w:top w:w="0" w:type="dxa"/>
-        <w:left w:w="108" w:type="dxa"/>
-        <w:bottom w:w="0" w:type="dxa"/>
-        <w:right w:w="108" w:type="dxa"/>
-      </w:tblCellMar>
-    </w:tblPr>
-  </w:style>
-  <w:style w:type="numbering" w:default="1" w:styleId="NoList">
-    <w:name w:val="No List"/>
-    <w:uiPriority w:val="99"/>
-    <w:semiHidden/>
-    <w:unhideWhenUsed/>
-  </w:style>
-  <w:style w:type="paragraph" w:styleId="Title">
-    <w:name w:val="Title"/>
-    <w:basedOn w:val="Normal"/>
-    <w:next w:val="Normal"/>
-    <w:link w:val="TitleChar"/>
-    <w:uiPriority w:val="10"/>
-    <w:qFormat/>
-    <w:rsid w:val="00090E6D"/>
-    <w:pPr>
-      <w:spacing w:after="300"/>
-      <w:contextualSpacing/>
-    </w:pPr>
-    <w:rPr>
-      <w:rFonts w:eastAsiaTheme="majorEastAsia" w:cstheme="majorBidi"/>
-      <w:spacing w:val="5"/>
-      <w:kern w:val="28"/>
-      <w:sz w:val="36"/>
-      <w:szCs w:val="52"/>
-    </w:rPr>
-  </w:style>
-  <w:style w:type="character" w:customStyle="1" w:styleId="TitleChar">
-    <w:name w:val="Title Char"/>
-    <w:basedOn w:val="DefaultParagraphFont"/>
-    <w:link w:val="Title"/>
-    <w:uiPriority w:val="10"/>
-    <w:rsid w:val="00090E6D"/>
-    <w:rPr>
-      <w:rFonts w:asciiTheme="majorHAnsi" w:eastAsiaTheme="majorEastAsia" w:hAnsiTheme="majorHAnsi" w:cstheme="majorBidi"/>
-      <w:spacing w:val="5"/>
-      <w:kern w:val="28"/>
-      <w:sz w:val="36"/>
-      <w:szCs w:val="52"/>
-    </w:rPr>
-  </w:style>
-  <w:style w:type="character" w:customStyle="1" w:styleId="Heading1Char">
-    <w:name w:val="Heading 1 Char"/>
-    <w:basedOn w:val="DefaultParagraphFont"/>
-    <w:link w:val="Heading1"/>
-    <w:uiPriority w:val="9"/>
-    <w:rsid w:val="00090E6D"/>
-    <w:rPr>
-      <w:rFonts w:asciiTheme="majorHAnsi" w:eastAsiaTheme="majorEastAsia" w:hAnsiTheme="majorHAnsi" w:cstheme="majorBidi"/>
-      <w:bCs/>
-      <w:sz w:val="28"/>
-      <w:szCs w:val="32"/>
-    </w:rPr>
-  </w:style>
-  <w:style w:type="table" w:styleId="TableGrid">
-    <w:name w:val="Table Grid"/>
-    <w:basedOn w:val="TableNormal"/>
-    <w:uiPriority w:val="59"/>
-    <w:rsid w:val="00CA796F"/>
-    <w:tblPr>
-      <w:tblInd w:w="0" w:type="dxa"/>
-      <w:tblBorders>
-        <w:top w:val="single" w:sz="4" w:space="0" w:color="auto"/>
-        <w:left w:val="single" w:sz="4" w:space="0" w:color="auto"/>
-        <w:bottom w:val="single" w:sz="4" w:space="0" w:color="auto"/>
-        <w:right w:val="single" w:sz="4" w:space="0" w:color="auto"/>
-        <w:insideH w:val="single" w:sz="4" w:space="0" w:color="auto"/>
-        <w:insideV w:val="single" w:sz="4" w:space="0" w:color="auto"/>
-      </w:tblBorders>
-      <w:tblCellMar>
-        <w:top w:w="0" w:type="dxa"/>
-        <w:left w:w="108" w:type="dxa"/>
-        <w:bottom w:w="0" w:type="dxa"/>
-        <w:right w:w="108" w:type="dxa"/>
-      </w:tblCellMar>
-    </w:tblPr>
-  </w:style>
-  <w:style w:type="paragraph" w:styleId="Header">
-    <w:name w:val="header"/>
-    <w:basedOn w:val="Normal"/>
-    <w:link w:val="HeaderChar"/>
-    <w:uiPriority w:val="99"/>
-    <w:unhideWhenUsed/>
-    <w:rsid w:val="00697CBE"/>
-    <w:pPr>
-      <w:tabs>
-        <w:tab w:val="center" w:pos="4536"/>
-        <w:tab w:val="right" w:pos="9072"/>
-      </w:tabs>
-      <w:spacing w:before="0" w:after="0" w:line="240" w:lineRule="auto"/>
-    </w:pPr>
-  </w:style>
-  <w:style w:type="character" w:customStyle="1" w:styleId="HeaderChar">
-    <w:name w:val="Header Char"/>
-    <w:basedOn w:val="DefaultParagraphFont"/>
-    <w:link w:val="Header"/>
-    <w:uiPriority w:val="99"/>
-    <w:rsid w:val="00697CBE"/>
-    <w:rPr>
-      <w:rFonts w:asciiTheme="majorHAnsi" w:hAnsiTheme="majorHAnsi"/>
-    </w:rPr>
-  </w:style>
-  <w:style w:type="paragraph" w:styleId="Footer">
-    <w:name w:val="footer"/>
-    <w:basedOn w:val="Normal"/>
-    <w:link w:val="FooterChar"/>
-    <w:uiPriority w:val="99"/>
-    <w:unhideWhenUsed/>
-    <w:rsid w:val="00697CBE"/>
-    <w:pPr>
-      <w:tabs>
-        <w:tab w:val="center" w:pos="4536"/>
-        <w:tab w:val="right" w:pos="9072"/>
-      </w:tabs>
-      <w:spacing w:before="0" w:after="0" w:line="240" w:lineRule="auto"/>
-    </w:pPr>
-  </w:style>
-  <w:style w:type="character" w:customStyle="1" w:styleId="FooterChar">
-    <w:name w:val="Footer Char"/>
-    <w:basedOn w:val="DefaultParagraphFont"/>
-    <w:link w:val="Footer"/>
-    <w:uiPriority w:val="99"/>
-    <w:rsid w:val="00697CBE"/>
-    <w:rPr>
-      <w:rFonts w:asciiTheme="majorHAnsi" w:hAnsiTheme="majorHAnsi"/>
-    </w:rPr>
-  </w:style>
-  <w:style w:type="character" w:styleId="PageNumber">
-    <w:name w:val="page number"/>
-    <w:basedOn w:val="DefaultParagraphFont"/>
-    <w:uiPriority w:val="99"/>
-    <w:semiHidden/>
-    <w:unhideWhenUsed/>
-    <w:rsid w:val="00697CBE"/>
-  </w:style>
-  <w:style w:type="character" w:customStyle="1" w:styleId="Heading2Char">
-    <w:name w:val="Heading 2 Char"/>
-    <w:basedOn w:val="DefaultParagraphFont"/>
-    <w:link w:val="Heading2"/>
-    <w:uiPriority w:val="9"/>
-    <w:rsid w:val="004A7BEE"/>
-    <w:rPr>
-      <w:rFonts w:asciiTheme="majorHAnsi" w:eastAsiaTheme="majorEastAsia" w:hAnsiTheme="majorHAnsi" w:cstheme="majorBidi"/>
-      <w:bCs/>
-      <w:sz w:val="28"/>
-      <w:szCs w:val="26"/>
-    </w:rPr>
-  </w:style>
-  <w:style w:type="paragraph" w:styleId="BalloonText">
-    <w:name w:val="Balloon Text"/>
-    <w:basedOn w:val="Normal"/>
-    <w:link w:val="BalloonTextChar"/>
-    <w:uiPriority w:val="99"/>
-    <w:semiHidden/>
-    <w:unhideWhenUsed/>
-    <w:rsid w:val="004A7BEE"/>
-    <w:pPr>
-      <w:spacing w:before="0" w:after="0" w:line="240" w:lineRule="auto"/>
-    </w:pPr>
-    <w:rPr>
-      <w:rFonts w:ascii="Lucida Grande" w:hAnsi="Lucida Grande" w:cs="Lucida Grande"/>
-      <w:sz w:val="18"/>
-      <w:szCs w:val="18"/>
-    </w:rPr>
-  </w:style>
-  <w:style w:type="character" w:customStyle="1" w:styleId="BalloonTextChar">
-    <w:name w:val="Balloon Text Char"/>
-    <w:basedOn w:val="DefaultParagraphFont"/>
-    <w:link w:val="BalloonText"/>
-    <w:uiPriority w:val="99"/>
-    <w:semiHidden/>
-    <w:rsid w:val="004A7BEE"/>
-    <w:rPr>
-      <w:rFonts w:ascii="Lucida Grande" w:hAnsi="Lucida Grande" w:cs="Lucida Grande"/>
-      <w:sz w:val="18"/>
-      <w:szCs w:val="18"/>
-    </w:rPr>
-  </w:style>
-  <w:style w:type="paragraph" w:styleId="Caption">
-    <w:name w:val="caption"/>
-    <w:basedOn w:val="Normal"/>
-    <w:next w:val="Normal"/>
+    <w:basedOn w:val="Standard"/>
+    <w:next w:val="Standard"/>
     <w:uiPriority w:val="35"/>
     <w:unhideWhenUsed/>
     <w:qFormat/>

</xml_diff>